<commit_message>
Update validation related to abnormal TL and Wr
</commit_message>
<xml_diff>
--- a/Update Log-Data Validation app.docx
+++ b/Update Log-Data Validation app.docx
@@ -1,6 +1,6 @@
 
 <file path=word/document.xml><?xml version="1.0" encoding="utf-8"?>
-<w:document xmlns:wpc="http://schemas.microsoft.com/office/word/2010/wordprocessingCanvas" xmlns:cx="http://schemas.microsoft.com/office/drawing/2014/chartex" xmlns:cx1="http://schemas.microsoft.com/office/drawing/2015/9/8/chartex" xmlns:cx2="http://schemas.microsoft.com/office/drawing/2015/10/21/chartex" xmlns:cx3="http://schemas.microsoft.com/office/drawing/2016/5/9/chartex" xmlns:cx4="http://schemas.microsoft.com/office/drawing/2016/5/10/chartex" xmlns:cx5="http://schemas.microsoft.com/office/drawing/2016/5/11/chartex" xmlns:cx6="http://schemas.microsoft.com/office/drawing/2016/5/12/chartex" xmlns:cx7="http://schemas.microsoft.com/office/drawing/2016/5/13/chartex" xmlns:cx8="http://schemas.microsoft.com/office/drawing/2016/5/14/chartex" xmlns:mc="http://schemas.openxmlformats.org/markup-compatibility/2006" xmlns:aink="http://schemas.microsoft.com/office/drawing/2016/ink" xmlns:am3d="http://schemas.microsoft.com/office/drawing/2017/model3d" xmlns:o="urn:schemas-microsoft-com:office:office" xmlns:r="http://schemas.openxmlformats.org/officeDocument/2006/relationships" xmlns:m="http://schemas.openxmlformats.org/officeDocument/2006/math" xmlns:v="urn:schemas-microsoft-com:vml" xmlns:wp14="http://schemas.microsoft.com/office/word/2010/wordprocessingDrawing" xmlns:wp="http://schemas.openxmlformats.org/drawingml/2006/wordprocessingDrawing" xmlns:w10="urn:schemas-microsoft-com:office:word" xmlns:w="http://schemas.openxmlformats.org/wordprocessingml/2006/main" xmlns:w14="http://schemas.microsoft.com/office/word/2010/wordml" xmlns:w15="http://schemas.microsoft.com/office/word/2012/wordml" xmlns:w16cex="http://schemas.microsoft.com/office/word/2018/wordml/cex" xmlns:w16cid="http://schemas.microsoft.com/office/word/2016/wordml/cid" xmlns:w16="http://schemas.microsoft.com/office/word/2018/wordml" xmlns:w16sdtdh="http://schemas.microsoft.com/office/word/2020/wordml/sdtdatahash" xmlns:w16se="http://schemas.microsoft.com/office/word/2015/wordml/symex" xmlns:wpg="http://schemas.microsoft.com/office/word/2010/wordprocessingGroup" xmlns:wpi="http://schemas.microsoft.com/office/word/2010/wordprocessingInk" xmlns:wne="http://schemas.microsoft.com/office/word/2006/wordml" xmlns:wps="http://schemas.microsoft.com/office/word/2010/wordprocessingShape" mc:Ignorable="w14 w15 w16se w16cid w16 w16cex w16sdtdh wp14">
+<w:document xmlns:wpc="http://schemas.microsoft.com/office/word/2010/wordprocessingCanvas" xmlns:cx="http://schemas.microsoft.com/office/drawing/2014/chartex" xmlns:cx1="http://schemas.microsoft.com/office/drawing/2015/9/8/chartex" xmlns:cx2="http://schemas.microsoft.com/office/drawing/2015/10/21/chartex" xmlns:cx3="http://schemas.microsoft.com/office/drawing/2016/5/9/chartex" xmlns:cx4="http://schemas.microsoft.com/office/drawing/2016/5/10/chartex" xmlns:cx5="http://schemas.microsoft.com/office/drawing/2016/5/11/chartex" xmlns:cx6="http://schemas.microsoft.com/office/drawing/2016/5/12/chartex" xmlns:cx7="http://schemas.microsoft.com/office/drawing/2016/5/13/chartex" xmlns:cx8="http://schemas.microsoft.com/office/drawing/2016/5/14/chartex" xmlns:mc="http://schemas.openxmlformats.org/markup-compatibility/2006" xmlns:aink="http://schemas.microsoft.com/office/drawing/2016/ink" xmlns:am3d="http://schemas.microsoft.com/office/drawing/2017/model3d" xmlns:o="urn:schemas-microsoft-com:office:office" xmlns:oel="http://schemas.microsoft.com/office/2019/extlst" xmlns:r="http://schemas.openxmlformats.org/officeDocument/2006/relationships" xmlns:m="http://schemas.openxmlformats.org/officeDocument/2006/math" xmlns:v="urn:schemas-microsoft-com:vml" xmlns:wp14="http://schemas.microsoft.com/office/word/2010/wordprocessingDrawing" xmlns:wp="http://schemas.openxmlformats.org/drawingml/2006/wordprocessingDrawing" xmlns:w10="urn:schemas-microsoft-com:office:word" xmlns:w="http://schemas.openxmlformats.org/wordprocessingml/2006/main" xmlns:w14="http://schemas.microsoft.com/office/word/2010/wordml" xmlns:w15="http://schemas.microsoft.com/office/word/2012/wordml" xmlns:w16cex="http://schemas.microsoft.com/office/word/2018/wordml/cex" xmlns:w16cid="http://schemas.microsoft.com/office/word/2016/wordml/cid" xmlns:w16="http://schemas.microsoft.com/office/word/2018/wordml" xmlns:w16sdtdh="http://schemas.microsoft.com/office/word/2020/wordml/sdtdatahash" xmlns:w16se="http://schemas.microsoft.com/office/word/2015/wordml/symex" xmlns:wpg="http://schemas.microsoft.com/office/word/2010/wordprocessingGroup" xmlns:wpi="http://schemas.microsoft.com/office/word/2010/wordprocessingInk" xmlns:wne="http://schemas.microsoft.com/office/word/2006/wordml" xmlns:wps="http://schemas.microsoft.com/office/word/2010/wordprocessingShape" mc:Ignorable="w14 w15 w16se w16cid w16 w16cex w16sdtdh wp14">
   <w:body>
     <w:p>
       <w:r>
@@ -74,55 +74,7 @@
         </w:pBdr>
       </w:pPr>
       <w:r>
-        <w:t xml:space="preserve">Problem: App was not catching “.” in station field as missing station despite having </w:t>
-      </w:r>
-      <w:proofErr w:type="spellStart"/>
-      <w:r>
-        <w:t>sampleData$nullStation</w:t>
-      </w:r>
-      <w:proofErr w:type="spellEnd"/>
-      <w:r>
-        <w:t>[</w:t>
-      </w:r>
-      <w:proofErr w:type="spellStart"/>
-      <w:r>
-        <w:t>sampleData$Station</w:t>
-      </w:r>
-      <w:proofErr w:type="spellEnd"/>
-      <w:r>
-        <w:t>=="."] &lt;</w:t>
-      </w:r>
-      <w:proofErr w:type="gramStart"/>
-      <w:r>
-        <w:t>-  TRUE</w:t>
-      </w:r>
-      <w:proofErr w:type="gramEnd"/>
-      <w:r>
-        <w:t xml:space="preserve"> code (and I also tried adding </w:t>
-      </w:r>
-      <w:proofErr w:type="spellStart"/>
-      <w:r>
-        <w:t>sampleData$Station</w:t>
-      </w:r>
-      <w:proofErr w:type="spellEnd"/>
-      <w:r>
-        <w:t>[</w:t>
-      </w:r>
-      <w:proofErr w:type="spellStart"/>
-      <w:r>
-        <w:t>sampleData$Station</w:t>
-      </w:r>
-      <w:proofErr w:type="spellEnd"/>
-      <w:r>
-        <w:t xml:space="preserve">=="."] &lt;- NA prior to line that creates the </w:t>
-      </w:r>
-      <w:proofErr w:type="spellStart"/>
-      <w:r>
-        <w:t>nullStation</w:t>
-      </w:r>
-      <w:proofErr w:type="spellEnd"/>
-      <w:r>
-        <w:t xml:space="preserve"> field (checks for NA’s) and this did not work.</w:t>
+        <w:t>Problem: App was not catching “.” in station field as missing station despite having sampleData$nullStation[sampleData$Station=="."] &lt;-  TRUE code (and I also tried adding sampleData$Station[sampleData$Station=="."] &lt;- NA prior to line that creates the nullStation field (checks for NA’s) and this did not work.</w:t>
       </w:r>
     </w:p>
     <w:p>
@@ -140,39 +92,7 @@
         </w:pBdr>
       </w:pPr>
       <w:r>
-        <w:t xml:space="preserve">Solution: added </w:t>
-      </w:r>
-      <w:proofErr w:type="spellStart"/>
-      <w:r>
-        <w:t>sampleData$Station</w:t>
-      </w:r>
-      <w:proofErr w:type="spellEnd"/>
-      <w:r>
-        <w:t>[</w:t>
-      </w:r>
-      <w:proofErr w:type="spellStart"/>
-      <w:r>
-        <w:t>sampleData$Station</w:t>
-      </w:r>
-      <w:proofErr w:type="spellEnd"/>
-      <w:r>
-        <w:t xml:space="preserve">=="."] &lt;- NA to code where app reads in the </w:t>
-      </w:r>
-      <w:proofErr w:type="spellStart"/>
-      <w:r>
-        <w:t>sampleData</w:t>
-      </w:r>
-      <w:proofErr w:type="spellEnd"/>
-      <w:r>
-        <w:t xml:space="preserve"> file.  This still allows for checking for blanks instead of “.” in fields that are allowed to be blank (I think ODWC wanted to require this to make sure the blank is intentional</w:t>
-      </w:r>
-      <w:proofErr w:type="gramStart"/>
-      <w:r>
-        <w:t>), but</w:t>
-      </w:r>
-      <w:proofErr w:type="gramEnd"/>
-      <w:r>
-        <w:t xml:space="preserve"> prevents a file from being validated without a station.</w:t>
+        <w:t>Solution: added sampleData$Station[sampleData$Station=="."] &lt;- NA to code where app reads in the sampleData file.  This still allows for checking for blanks instead of “.” in fields that are allowed to be blank (I think ODWC wanted to require this to make sure the blank is intentional), but prevents a file from being validated without a station.</w:t>
       </w:r>
     </w:p>
     <w:p>
@@ -190,15 +110,7 @@
         </w:pBdr>
       </w:pPr>
       <w:r>
-        <w:t xml:space="preserve">Other changes made: Reformatted UI for validation app so file upload of both SSP and Age </w:t>
-      </w:r>
-      <w:proofErr w:type="spellStart"/>
-      <w:r>
-        <w:t>tabsto</w:t>
-      </w:r>
-      <w:proofErr w:type="spellEnd"/>
-      <w:r>
-        <w:t xml:space="preserve"> make the template download less prominent and instead put the upload button front and center.</w:t>
+        <w:t>Other changes made: Reformatted UI for validation app so file upload of both SSP and Age tabsto make the template download less prominent and instead put the upload button front and center.</w:t>
       </w:r>
     </w:p>
     <w:p>
@@ -240,21 +152,7 @@
         <w:rPr>
           <w:color w:val="000000"/>
         </w:rPr>
-        <w:t xml:space="preserve">Problem: update of shiny app software broke </w:t>
-      </w:r>
-      <w:proofErr w:type="spellStart"/>
-      <w:r>
-        <w:rPr>
-          <w:color w:val="000000"/>
-        </w:rPr>
-        <w:t>renderDataTable</w:t>
-      </w:r>
-      <w:proofErr w:type="spellEnd"/>
-      <w:r>
-        <w:rPr>
-          <w:color w:val="000000"/>
-        </w:rPr>
-        <w:t xml:space="preserve"> function.  Research into this indicates this function is being depreciated and the same function from the DT package is to be used instead</w:t>
+        <w:t>Problem: update of shiny app software broke renderDataTable function.  Research into this indicates this function is being depreciated and the same function from the DT package is to be used instead</w:t>
       </w:r>
     </w:p>
     <w:p>
@@ -275,29 +173,7 @@
         <w:rPr>
           <w:color w:val="000000"/>
         </w:rPr>
-        <w:t xml:space="preserve">Solution: added DT package to the app and specifically call </w:t>
-      </w:r>
-      <w:proofErr w:type="gramStart"/>
-      <w:r>
-        <w:rPr>
-          <w:color w:val="000000"/>
-        </w:rPr>
-        <w:t>DT::</w:t>
-      </w:r>
-      <w:proofErr w:type="spellStart"/>
-      <w:proofErr w:type="gramEnd"/>
-      <w:r>
-        <w:rPr>
-          <w:color w:val="000000"/>
-        </w:rPr>
-        <w:t>renderDataTable</w:t>
-      </w:r>
-      <w:proofErr w:type="spellEnd"/>
-      <w:r>
-        <w:rPr>
-          <w:color w:val="000000"/>
-        </w:rPr>
-        <w:t xml:space="preserve"> to make tables</w:t>
+        <w:t>Solution: added DT package to the app and specifically call DT::renderDataTable to make tables</w:t>
       </w:r>
     </w:p>
     <w:p>
@@ -362,35 +238,7 @@
         <w:rPr>
           <w:color w:val="000000"/>
         </w:rPr>
-        <w:t xml:space="preserve">Solution:  Added explicit check for blank cells.  Unfortunately, R will automatically convert blank cells to NA in cases of numeric or logical data types…making it impossible to tell an NA from a blank.  As such, we had to institute a rule that all blank cells should be marked with a period.  I recoded app so that blanks and </w:t>
-      </w:r>
-      <w:proofErr w:type="gramStart"/>
-      <w:r>
-        <w:rPr>
-          <w:color w:val="000000"/>
-        </w:rPr>
-        <w:t>NA’s</w:t>
-      </w:r>
-      <w:proofErr w:type="gramEnd"/>
-      <w:r>
-        <w:rPr>
-          <w:color w:val="000000"/>
-        </w:rPr>
-        <w:t xml:space="preserve"> are converted to NA when the csv file is read in, but “.” Is left.  I then check for </w:t>
-      </w:r>
-      <w:proofErr w:type="gramStart"/>
-      <w:r>
-        <w:rPr>
-          <w:color w:val="000000"/>
-        </w:rPr>
-        <w:t>NA’s</w:t>
-      </w:r>
-      <w:proofErr w:type="gramEnd"/>
-      <w:r>
-        <w:rPr>
-          <w:color w:val="000000"/>
-        </w:rPr>
-        <w:t xml:space="preserve"> in all fields and add a row to the error report indicating if any NA’s were found (tells user to use periods instead).  Then as the file is downloaded, the periods are turned into NA’s.</w:t>
+        <w:t>Solution:  Added explicit check for blank cells.  Unfortunately, R will automatically convert blank cells to NA in cases of numeric or logical data types…making it impossible to tell an NA from a blank.  As such, we had to institute a rule that all blank cells should be marked with a period.  I recoded app so that blanks and NA’s are converted to NA when the csv file is read in, but “.” Is left.  I then check for NA’s in all fields and add a row to the error report indicating if any NA’s were found (tells user to use periods instead).  Then as the file is downloaded, the periods are turned into NA’s.</w:t>
       </w:r>
     </w:p>
     <w:p>
@@ -496,27 +344,13 @@
         <w:rPr>
           <w:color w:val="000000"/>
         </w:rPr>
-        <w:t xml:space="preserve">Test for abnormally large or small individuals (using table ODWC gave with min and max sizes as </w:t>
-      </w:r>
-      <w:proofErr w:type="gramStart"/>
-      <w:r>
-        <w:rPr>
-          <w:color w:val="000000"/>
-        </w:rPr>
-        <w:t>thresholds)</w:t>
-      </w:r>
-      <w:r>
-        <w:rPr>
-          <w:color w:val="000000"/>
-        </w:rPr>
-        <w:t>…</w:t>
-      </w:r>
-      <w:proofErr w:type="gramEnd"/>
-      <w:r>
-        <w:rPr>
-          <w:color w:val="000000"/>
-        </w:rPr>
-        <w:t>these are quite conservative and will flag a lot of data, so may need adjusting.</w:t>
+        <w:t>Test for abnormally large or small individuals (using table ODWC gave with min and max sizes as thresholds)</w:t>
+      </w:r>
+      <w:r>
+        <w:rPr>
+          <w:color w:val="000000"/>
+        </w:rPr>
+        <w:t>…these are quite conservative and will flag a lot of data, so may need adjusting.</w:t>
       </w:r>
     </w:p>
     <w:p>
@@ -621,21 +455,7 @@
         <w:rPr>
           <w:color w:val="000000"/>
         </w:rPr>
-        <w:t xml:space="preserve">Added code that disables download button unless all validations are “Okay” </w:t>
-      </w:r>
-      <w:proofErr w:type="gramStart"/>
-      <w:r>
-        <w:rPr>
-          <w:color w:val="000000"/>
-        </w:rPr>
-        <w:t>with the exception of</w:t>
-      </w:r>
-      <w:proofErr w:type="gramEnd"/>
-      <w:r>
-        <w:rPr>
-          <w:color w:val="000000"/>
-        </w:rPr>
-        <w:t xml:space="preserve"> abnormally large/small fish and Wr as these could have exceptions.  This was done on both sample and age validation tabs.</w:t>
+        <w:t>Added code that disables download button unless all validations are “Okay” with the exception of abnormally large/small fish and Wr as these could have exceptions.  This was done on both sample and age validation tabs.</w:t>
       </w:r>
     </w:p>
     <w:p>
@@ -656,27 +476,265 @@
         <w:rPr>
           <w:color w:val="000000"/>
         </w:rPr>
-        <w:t xml:space="preserve">Added a </w:t>
-      </w:r>
-      <w:proofErr w:type="spellStart"/>
-      <w:r>
-        <w:rPr>
-          <w:color w:val="000000"/>
-        </w:rPr>
-        <w:t>datatable</w:t>
-      </w:r>
-      <w:proofErr w:type="spellEnd"/>
-      <w:r>
-        <w:rPr>
-          <w:color w:val="000000"/>
-        </w:rPr>
-        <w:t xml:space="preserve"> at the bottom of the age validation tab to display data with row numbers</w:t>
+        <w:t>Added a datatable at the bottom of the age validation tab to display data with row numbers</w:t>
       </w:r>
       <w:r>
         <w:rPr>
           <w:color w:val="000000"/>
         </w:rPr>
         <w:t xml:space="preserve"> to make it easier to see what the validation problem might be.</w:t>
+      </w:r>
+    </w:p>
+    <w:p>
+      <w:pPr>
+        <w:numPr>
+          <w:ilvl w:val="0"/>
+          <w:numId w:val="1"/>
+        </w:numPr>
+        <w:pBdr>
+          <w:top w:val="nil"/>
+          <w:left w:val="nil"/>
+          <w:bottom w:val="nil"/>
+          <w:right w:val="nil"/>
+          <w:between w:val="nil"/>
+        </w:pBdr>
+      </w:pPr>
+      <w:r>
+        <w:rPr>
+          <w:color w:val="000000"/>
+        </w:rPr>
+        <w:t xml:space="preserve">6/22/2022 – </w:t>
+      </w:r>
+      <w:r>
+        <w:rPr>
+          <w:color w:val="000000"/>
+        </w:rPr>
+        <w:t>Dan</w:t>
+      </w:r>
+    </w:p>
+    <w:p>
+      <w:pPr>
+        <w:numPr>
+          <w:ilvl w:val="1"/>
+          <w:numId w:val="1"/>
+        </w:numPr>
+        <w:pBdr>
+          <w:top w:val="nil"/>
+          <w:left w:val="nil"/>
+          <w:bottom w:val="nil"/>
+          <w:right w:val="nil"/>
+          <w:between w:val="nil"/>
+        </w:pBdr>
+      </w:pPr>
+      <w:r>
+        <w:rPr>
+          <w:color w:val="000000"/>
+        </w:rPr>
+        <w:t>A</w:t>
+      </w:r>
+      <w:r>
+        <w:rPr>
+          <w:color w:val="000000"/>
+        </w:rPr>
+        <w:t>dded new validation rules decided on with Teams meeting with Ashley Nealis and Cliff Sager discussing issues of fish size/Wr on new data upload</w:t>
+      </w:r>
+    </w:p>
+    <w:p>
+      <w:pPr>
+        <w:numPr>
+          <w:ilvl w:val="2"/>
+          <w:numId w:val="1"/>
+        </w:numPr>
+        <w:pBdr>
+          <w:top w:val="nil"/>
+          <w:left w:val="nil"/>
+          <w:bottom w:val="nil"/>
+          <w:right w:val="nil"/>
+          <w:between w:val="nil"/>
+        </w:pBdr>
+      </w:pPr>
+      <w:r>
+        <w:rPr>
+          <w:color w:val="000000"/>
+        </w:rPr>
+        <w:t>No check for abnormally small fish from seines (gear 10)</w:t>
+      </w:r>
+    </w:p>
+    <w:p>
+      <w:pPr>
+        <w:numPr>
+          <w:ilvl w:val="2"/>
+          <w:numId w:val="1"/>
+        </w:numPr>
+        <w:pBdr>
+          <w:top w:val="nil"/>
+          <w:left w:val="nil"/>
+          <w:bottom w:val="nil"/>
+          <w:right w:val="nil"/>
+          <w:between w:val="nil"/>
+        </w:pBdr>
+      </w:pPr>
+      <w:r>
+        <w:rPr>
+          <w:color w:val="000000"/>
+        </w:rPr>
+        <w:t>Max size for abnormally large fish for Gizzard Shad (spp 501) 483 mm TL</w:t>
+      </w:r>
+      <w:r>
+        <w:rPr>
+          <w:color w:val="000000"/>
+        </w:rPr>
+        <w:t xml:space="preserve"> (had been </w:t>
+      </w:r>
+      <w:r>
+        <w:rPr>
+          <w:color w:val="000000"/>
+        </w:rPr>
+        <w:t>345 mm)</w:t>
+      </w:r>
+    </w:p>
+    <w:p>
+      <w:pPr>
+        <w:numPr>
+          <w:ilvl w:val="2"/>
+          <w:numId w:val="1"/>
+        </w:numPr>
+        <w:pBdr>
+          <w:top w:val="nil"/>
+          <w:left w:val="nil"/>
+          <w:bottom w:val="nil"/>
+          <w:right w:val="nil"/>
+          <w:between w:val="nil"/>
+        </w:pBdr>
+      </w:pPr>
+      <w:r>
+        <w:rPr>
+          <w:color w:val="000000"/>
+        </w:rPr>
+        <w:t xml:space="preserve">Max size for abnormally large fish for </w:t>
+      </w:r>
+      <w:r>
+        <w:rPr>
+          <w:color w:val="000000"/>
+        </w:rPr>
+        <w:t xml:space="preserve">White Bass </w:t>
+      </w:r>
+      <w:r>
+        <w:rPr>
+          <w:color w:val="000000"/>
+        </w:rPr>
+        <w:t xml:space="preserve">(spp </w:t>
+      </w:r>
+      <w:r>
+        <w:rPr>
+          <w:color w:val="000000"/>
+        </w:rPr>
+        <w:t>109</w:t>
+      </w:r>
+      <w:r>
+        <w:rPr>
+          <w:color w:val="000000"/>
+        </w:rPr>
+        <w:t>) 4</w:t>
+      </w:r>
+      <w:r>
+        <w:rPr>
+          <w:color w:val="000000"/>
+        </w:rPr>
+        <w:t>50</w:t>
+      </w:r>
+      <w:r>
+        <w:rPr>
+          <w:color w:val="000000"/>
+        </w:rPr>
+        <w:t xml:space="preserve"> mm TL</w:t>
+      </w:r>
+      <w:r>
+        <w:rPr>
+          <w:color w:val="000000"/>
+        </w:rPr>
+        <w:t xml:space="preserve"> (had been 363 mm)</w:t>
+      </w:r>
+    </w:p>
+    <w:p>
+      <w:pPr>
+        <w:numPr>
+          <w:ilvl w:val="2"/>
+          <w:numId w:val="1"/>
+        </w:numPr>
+        <w:pBdr>
+          <w:top w:val="nil"/>
+          <w:left w:val="nil"/>
+          <w:bottom w:val="nil"/>
+          <w:right w:val="nil"/>
+          <w:between w:val="nil"/>
+        </w:pBdr>
+      </w:pPr>
+      <w:r>
+        <w:rPr>
+          <w:color w:val="000000"/>
+        </w:rPr>
+        <w:t>Abnormal Wr now will be &lt;50 or &gt;150 (had been &lt;20 and &gt;200, later changed to &lt;60 and &gt;120…hopefully this is now a good cuttoff that is perhaps a little generous, but will at least catch the most extreme errors).</w:t>
+      </w:r>
+    </w:p>
+    <w:p>
+      <w:pPr>
+        <w:numPr>
+          <w:ilvl w:val="1"/>
+          <w:numId w:val="1"/>
+        </w:numPr>
+        <w:pBdr>
+          <w:top w:val="nil"/>
+          <w:left w:val="nil"/>
+          <w:bottom w:val="nil"/>
+          <w:right w:val="nil"/>
+          <w:between w:val="nil"/>
+        </w:pBdr>
+      </w:pPr>
+      <w:r>
+        <w:t>Added new column called Verified.TL.W</w:t>
+      </w:r>
+      <w:r>
+        <w:t>r</w:t>
+      </w:r>
+      <w:r>
+        <w:t xml:space="preserve"> to template that will have “verified” or “Verified” for any row with abnormal TL/</w:t>
+      </w:r>
+      <w:r>
+        <w:t xml:space="preserve"> </w:t>
+      </w:r>
+      <w:r>
+        <w:t xml:space="preserve">Wr that user has now checked and wants to keep.  </w:t>
+      </w:r>
+      <w:r>
+        <w:t>I have then made</w:t>
+      </w:r>
+      <w:r>
+        <w:t xml:space="preserve"> it so you cannot download a file that has abnormal length or Wr without a “verified” flag set.</w:t>
+      </w:r>
+      <w:r>
+        <w:t xml:space="preserve"> (Note there is no check on Wt directly…only tested via Wr value).</w:t>
+      </w:r>
+    </w:p>
+    <w:p>
+      <w:pPr>
+        <w:numPr>
+          <w:ilvl w:val="1"/>
+          <w:numId w:val="1"/>
+        </w:numPr>
+        <w:pBdr>
+          <w:top w:val="nil"/>
+          <w:left w:val="nil"/>
+          <w:bottom w:val="nil"/>
+          <w:right w:val="nil"/>
+          <w:between w:val="nil"/>
+        </w:pBdr>
+      </w:pPr>
+      <w:r>
+        <w:rPr>
+          <w:color w:val="000000"/>
+        </w:rPr>
+        <w:t>Also added code to deal with situation if there is no valid Gear.Code or if &gt;1 Gear.Code was in file…was giving error for Gear.Length and Effort row numbers in far right check boxes that display offending rows…I changed to add a message about needing one and only one valid gear code instead of a list of row numbers.</w:t>
       </w:r>
     </w:p>
     <w:sectPr>
@@ -690,7 +748,7 @@
 </file>
 
 <file path=word/numbering.xml><?xml version="1.0" encoding="utf-8"?>
-<w:numbering xmlns:wpc="http://schemas.microsoft.com/office/word/2010/wordprocessingCanvas" xmlns:cx="http://schemas.microsoft.com/office/drawing/2014/chartex" xmlns:cx1="http://schemas.microsoft.com/office/drawing/2015/9/8/chartex" xmlns:cx2="http://schemas.microsoft.com/office/drawing/2015/10/21/chartex" xmlns:cx3="http://schemas.microsoft.com/office/drawing/2016/5/9/chartex" xmlns:cx4="http://schemas.microsoft.com/office/drawing/2016/5/10/chartex" xmlns:cx5="http://schemas.microsoft.com/office/drawing/2016/5/11/chartex" xmlns:cx6="http://schemas.microsoft.com/office/drawing/2016/5/12/chartex" xmlns:cx7="http://schemas.microsoft.com/office/drawing/2016/5/13/chartex" xmlns:cx8="http://schemas.microsoft.com/office/drawing/2016/5/14/chartex" xmlns:mc="http://schemas.openxmlformats.org/markup-compatibility/2006" xmlns:aink="http://schemas.microsoft.com/office/drawing/2016/ink" xmlns:am3d="http://schemas.microsoft.com/office/drawing/2017/model3d" xmlns:o="urn:schemas-microsoft-com:office:office" xmlns:r="http://schemas.openxmlformats.org/officeDocument/2006/relationships" xmlns:m="http://schemas.openxmlformats.org/officeDocument/2006/math" xmlns:v="urn:schemas-microsoft-com:vml" xmlns:wp14="http://schemas.microsoft.com/office/word/2010/wordprocessingDrawing" xmlns:wp="http://schemas.openxmlformats.org/drawingml/2006/wordprocessingDrawing" xmlns:w10="urn:schemas-microsoft-com:office:word" xmlns:w="http://schemas.openxmlformats.org/wordprocessingml/2006/main" xmlns:w14="http://schemas.microsoft.com/office/word/2010/wordml" xmlns:w15="http://schemas.microsoft.com/office/word/2012/wordml" xmlns:w16cex="http://schemas.microsoft.com/office/word/2018/wordml/cex" xmlns:w16cid="http://schemas.microsoft.com/office/word/2016/wordml/cid" xmlns:w16="http://schemas.microsoft.com/office/word/2018/wordml" xmlns:w16sdtdh="http://schemas.microsoft.com/office/word/2020/wordml/sdtdatahash" xmlns:w16se="http://schemas.microsoft.com/office/word/2015/wordml/symex" xmlns:wpg="http://schemas.microsoft.com/office/word/2010/wordprocessingGroup" xmlns:wpi="http://schemas.microsoft.com/office/word/2010/wordprocessingInk" xmlns:wne="http://schemas.microsoft.com/office/word/2006/wordml" xmlns:wps="http://schemas.microsoft.com/office/word/2010/wordprocessingShape" mc:Ignorable="w14 w15 w16se w16cid w16 w16cex w16sdtdh wp14">
+<w:numbering xmlns:wpc="http://schemas.microsoft.com/office/word/2010/wordprocessingCanvas" xmlns:cx="http://schemas.microsoft.com/office/drawing/2014/chartex" xmlns:cx1="http://schemas.microsoft.com/office/drawing/2015/9/8/chartex" xmlns:cx2="http://schemas.microsoft.com/office/drawing/2015/10/21/chartex" xmlns:cx3="http://schemas.microsoft.com/office/drawing/2016/5/9/chartex" xmlns:cx4="http://schemas.microsoft.com/office/drawing/2016/5/10/chartex" xmlns:cx5="http://schemas.microsoft.com/office/drawing/2016/5/11/chartex" xmlns:cx6="http://schemas.microsoft.com/office/drawing/2016/5/12/chartex" xmlns:cx7="http://schemas.microsoft.com/office/drawing/2016/5/13/chartex" xmlns:cx8="http://schemas.microsoft.com/office/drawing/2016/5/14/chartex" xmlns:mc="http://schemas.openxmlformats.org/markup-compatibility/2006" xmlns:aink="http://schemas.microsoft.com/office/drawing/2016/ink" xmlns:am3d="http://schemas.microsoft.com/office/drawing/2017/model3d" xmlns:o="urn:schemas-microsoft-com:office:office" xmlns:oel="http://schemas.microsoft.com/office/2019/extlst" xmlns:r="http://schemas.openxmlformats.org/officeDocument/2006/relationships" xmlns:m="http://schemas.openxmlformats.org/officeDocument/2006/math" xmlns:v="urn:schemas-microsoft-com:vml" xmlns:wp14="http://schemas.microsoft.com/office/word/2010/wordprocessingDrawing" xmlns:wp="http://schemas.openxmlformats.org/drawingml/2006/wordprocessingDrawing" xmlns:w10="urn:schemas-microsoft-com:office:word" xmlns:w="http://schemas.openxmlformats.org/wordprocessingml/2006/main" xmlns:w14="http://schemas.microsoft.com/office/word/2010/wordml" xmlns:w15="http://schemas.microsoft.com/office/word/2012/wordml" xmlns:w16cex="http://schemas.microsoft.com/office/word/2018/wordml/cex" xmlns:w16cid="http://schemas.microsoft.com/office/word/2016/wordml/cid" xmlns:w16="http://schemas.microsoft.com/office/word/2018/wordml" xmlns:w16sdtdh="http://schemas.microsoft.com/office/word/2020/wordml/sdtdatahash" xmlns:w16se="http://schemas.microsoft.com/office/word/2015/wordml/symex" xmlns:wpg="http://schemas.microsoft.com/office/word/2010/wordprocessingGroup" xmlns:wpi="http://schemas.microsoft.com/office/word/2010/wordprocessingInk" xmlns:wne="http://schemas.microsoft.com/office/word/2006/wordml" xmlns:wps="http://schemas.microsoft.com/office/word/2010/wordprocessingShape" mc:Ignorable="w14 w15 w16se w16cid w16 w16cex w16sdtdh wp14">
   <w:abstractNum w:abstractNumId="0" w15:restartNumberingAfterBreak="0">
     <w:nsid w:val="6CF11A31"/>
     <w:multiLevelType w:val="multilevel"/>
@@ -777,7 +835,7 @@
       </w:pPr>
     </w:lvl>
   </w:abstractNum>
-  <w:num w:numId="1">
+  <w:num w:numId="1" w16cid:durableId="58795029">
     <w:abstractNumId w:val="0"/>
   </w:num>
 </w:numbering>
@@ -902,6 +960,7 @@
     <w:lsdException w:name="HTML Sample" w:semiHidden="1" w:unhideWhenUsed="1"/>
     <w:lsdException w:name="HTML Typewriter" w:semiHidden="1" w:unhideWhenUsed="1"/>
     <w:lsdException w:name="HTML Variable" w:semiHidden="1" w:unhideWhenUsed="1"/>
+    <w:lsdException w:name="Normal Table" w:semiHidden="1" w:unhideWhenUsed="1"/>
     <w:lsdException w:name="annotation subject" w:semiHidden="1" w:unhideWhenUsed="1"/>
     <w:lsdException w:name="No List" w:semiHidden="1" w:unhideWhenUsed="1"/>
     <w:lsdException w:name="Outline List 1" w:semiHidden="1" w:unhideWhenUsed="1"/>
@@ -944,8 +1003,11 @@
     <w:lsdException w:name="Table Contemporary" w:semiHidden="1" w:unhideWhenUsed="1"/>
     <w:lsdException w:name="Table Elegant" w:semiHidden="1" w:unhideWhenUsed="1"/>
     <w:lsdException w:name="Table Professional" w:semiHidden="1" w:unhideWhenUsed="1"/>
+    <w:lsdException w:name="Table Subtle 1" w:semiHidden="1" w:unhideWhenUsed="1"/>
     <w:lsdException w:name="Table Subtle 2" w:semiHidden="1" w:unhideWhenUsed="1"/>
     <w:lsdException w:name="Table Web 1" w:semiHidden="1" w:unhideWhenUsed="1"/>
+    <w:lsdException w:name="Table Web 2" w:semiHidden="1" w:unhideWhenUsed="1"/>
+    <w:lsdException w:name="Table Web 3" w:semiHidden="1" w:unhideWhenUsed="1"/>
     <w:lsdException w:name="Balloon Text" w:semiHidden="1" w:unhideWhenUsed="1"/>
     <w:lsdException w:name="Table Grid" w:uiPriority="39"/>
     <w:lsdException w:name="Table Theme" w:semiHidden="1" w:unhideWhenUsed="1"/>

</xml_diff>

<commit_message>
Update how Verified.TL and Verified.Wr work (separate columns rather than Verified.TL.Wr)
Signed-off-by: Shoup <daniel.shoup@okstate.edu>
</commit_message>
<xml_diff>
--- a/Update Log-Data Validation app.docx
+++ b/Update Log-Data Validation app.docx
@@ -74,7 +74,15 @@
         </w:pBdr>
       </w:pPr>
       <w:r>
-        <w:t>Problem: App was not catching “.” in station field as missing station despite having sampleData$nullStation[sampleData$Station=="."] &lt;-  TRUE code (and I also tried adding sampleData$Station[sampleData$Station=="."] &lt;- NA prior to line that creates the nullStation field (checks for NA’s) and this did not work.</w:t>
+        <w:t>Problem: App was not catching “.” in station field as missing station despite having sampleData$nullStation[sampleData$Station=="."] &lt;</w:t>
+      </w:r>
+      <w:proofErr w:type="gramStart"/>
+      <w:r>
+        <w:t>-  TRUE</w:t>
+      </w:r>
+      <w:proofErr w:type="gramEnd"/>
+      <w:r>
+        <w:t xml:space="preserve"> code (and I also tried adding sampleData$Station[sampleData$Station=="."] &lt;- NA prior to line that creates the nullStation field (checks for NA’s) and this did not work.</w:t>
       </w:r>
     </w:p>
     <w:p>
@@ -92,7 +100,15 @@
         </w:pBdr>
       </w:pPr>
       <w:r>
-        <w:t>Solution: added sampleData$Station[sampleData$Station=="."] &lt;- NA to code where app reads in the sampleData file.  This still allows for checking for blanks instead of “.” in fields that are allowed to be blank (I think ODWC wanted to require this to make sure the blank is intentional), but prevents a file from being validated without a station.</w:t>
+        <w:t>Solution: added sampleData$Station[sampleData$Station=="."] &lt;- NA to code where app reads in the sampleData file.  This still allows for checking for blanks instead of “.” in fields that are allowed to be blank (I think ODWC wanted to require this to make sure the blank is intentional</w:t>
+      </w:r>
+      <w:proofErr w:type="gramStart"/>
+      <w:r>
+        <w:t>), but</w:t>
+      </w:r>
+      <w:proofErr w:type="gramEnd"/>
+      <w:r>
+        <w:t xml:space="preserve"> prevents a file from being validated without a station.</w:t>
       </w:r>
     </w:p>
     <w:p>
@@ -173,7 +189,21 @@
         <w:rPr>
           <w:color w:val="000000"/>
         </w:rPr>
-        <w:t>Solution: added DT package to the app and specifically call DT::renderDataTable to make tables</w:t>
+        <w:t xml:space="preserve">Solution: added DT package to the app and specifically call </w:t>
+      </w:r>
+      <w:proofErr w:type="gramStart"/>
+      <w:r>
+        <w:rPr>
+          <w:color w:val="000000"/>
+        </w:rPr>
+        <w:t>DT::</w:t>
+      </w:r>
+      <w:proofErr w:type="gramEnd"/>
+      <w:r>
+        <w:rPr>
+          <w:color w:val="000000"/>
+        </w:rPr>
+        <w:t>renderDataTable to make tables</w:t>
       </w:r>
     </w:p>
     <w:p>
@@ -238,7 +268,35 @@
         <w:rPr>
           <w:color w:val="000000"/>
         </w:rPr>
-        <w:t>Solution:  Added explicit check for blank cells.  Unfortunately, R will automatically convert blank cells to NA in cases of numeric or logical data types…making it impossible to tell an NA from a blank.  As such, we had to institute a rule that all blank cells should be marked with a period.  I recoded app so that blanks and NA’s are converted to NA when the csv file is read in, but “.” Is left.  I then check for NA’s in all fields and add a row to the error report indicating if any NA’s were found (tells user to use periods instead).  Then as the file is downloaded, the periods are turned into NA’s.</w:t>
+        <w:t xml:space="preserve">Solution:  Added explicit check for blank cells.  Unfortunately, R will automatically convert blank cells to NA in cases of numeric or logical data types…making it impossible to tell an NA from a blank.  As such, we had to institute a rule that all blank cells should be marked with a period.  I recoded app so that blanks and </w:t>
+      </w:r>
+      <w:proofErr w:type="gramStart"/>
+      <w:r>
+        <w:rPr>
+          <w:color w:val="000000"/>
+        </w:rPr>
+        <w:t>NA’s</w:t>
+      </w:r>
+      <w:proofErr w:type="gramEnd"/>
+      <w:r>
+        <w:rPr>
+          <w:color w:val="000000"/>
+        </w:rPr>
+        <w:t xml:space="preserve"> are converted to NA when the csv file is read in, but “.” Is left.  I then check for </w:t>
+      </w:r>
+      <w:proofErr w:type="gramStart"/>
+      <w:r>
+        <w:rPr>
+          <w:color w:val="000000"/>
+        </w:rPr>
+        <w:t>NA’s</w:t>
+      </w:r>
+      <w:proofErr w:type="gramEnd"/>
+      <w:r>
+        <w:rPr>
+          <w:color w:val="000000"/>
+        </w:rPr>
+        <w:t xml:space="preserve"> in all fields and add a row to the error report indicating if any NA’s were found (tells user to use periods instead).  Then as the file is downloaded, the periods are turned into NA’s.</w:t>
       </w:r>
     </w:p>
     <w:p>
@@ -344,13 +402,27 @@
         <w:rPr>
           <w:color w:val="000000"/>
         </w:rPr>
-        <w:t>Test for abnormally large or small individuals (using table ODWC gave with min and max sizes as thresholds)</w:t>
-      </w:r>
-      <w:r>
-        <w:rPr>
-          <w:color w:val="000000"/>
-        </w:rPr>
-        <w:t>…these are quite conservative and will flag a lot of data, so may need adjusting.</w:t>
+        <w:t xml:space="preserve">Test for abnormally large or small individuals (using table ODWC gave with min and max sizes as </w:t>
+      </w:r>
+      <w:proofErr w:type="gramStart"/>
+      <w:r>
+        <w:rPr>
+          <w:color w:val="000000"/>
+        </w:rPr>
+        <w:t>thresholds)</w:t>
+      </w:r>
+      <w:r>
+        <w:rPr>
+          <w:color w:val="000000"/>
+        </w:rPr>
+        <w:t>…</w:t>
+      </w:r>
+      <w:proofErr w:type="gramEnd"/>
+      <w:r>
+        <w:rPr>
+          <w:color w:val="000000"/>
+        </w:rPr>
+        <w:t>these are quite conservative and will flag a lot of data, so may need adjusting.</w:t>
       </w:r>
     </w:p>
     <w:p>
@@ -455,7 +527,21 @@
         <w:rPr>
           <w:color w:val="000000"/>
         </w:rPr>
-        <w:t>Added code that disables download button unless all validations are “Okay” with the exception of abnormally large/small fish and Wr as these could have exceptions.  This was done on both sample and age validation tabs.</w:t>
+        <w:t xml:space="preserve">Added code that disables download button unless all validations are “Okay” </w:t>
+      </w:r>
+      <w:proofErr w:type="gramStart"/>
+      <w:r>
+        <w:rPr>
+          <w:color w:val="000000"/>
+        </w:rPr>
+        <w:t>with the exception of</w:t>
+      </w:r>
+      <w:proofErr w:type="gramEnd"/>
+      <w:r>
+        <w:rPr>
+          <w:color w:val="000000"/>
+        </w:rPr>
+        <w:t xml:space="preserve"> abnormally large/small fish and Wr as these could have exceptions.  This was done on both sample and age validation tabs.</w:t>
       </w:r>
     </w:p>
     <w:p>
@@ -674,7 +760,21 @@
         <w:rPr>
           <w:color w:val="000000"/>
         </w:rPr>
-        <w:t>Abnormal Wr now will be &lt;50 or &gt;150 (had been &lt;20 and &gt;200, later changed to &lt;60 and &gt;120…hopefully this is now a good cuttoff that is perhaps a little generous, but will at least catch the most extreme errors).</w:t>
+        <w:t xml:space="preserve">Abnormal Wr now will be &lt;50 or &gt;150 (had been &lt;20 and &gt;200, later changed to &lt;60 and &gt;120…hopefully this is now a good cuttoff that is perhaps a little </w:t>
+      </w:r>
+      <w:proofErr w:type="gramStart"/>
+      <w:r>
+        <w:rPr>
+          <w:color w:val="000000"/>
+        </w:rPr>
+        <w:t>generous, but</w:t>
+      </w:r>
+      <w:proofErr w:type="gramEnd"/>
+      <w:r>
+        <w:rPr>
+          <w:color w:val="000000"/>
+        </w:rPr>
+        <w:t xml:space="preserve"> will at least catch the most extreme errors).</w:t>
       </w:r>
     </w:p>
     <w:p>
@@ -734,7 +834,69 @@
         <w:rPr>
           <w:color w:val="000000"/>
         </w:rPr>
-        <w:t>Also added code to deal with situation if there is no valid Gear.Code or if &gt;1 Gear.Code was in file…was giving error for Gear.Length and Effort row numbers in far right check boxes that display offending rows…I changed to add a message about needing one and only one valid gear code instead of a list of row numbers.</w:t>
+        <w:t xml:space="preserve">Also added code to deal with situation if there is no valid Gear.Code or if &gt;1 Gear.Code was in file…was giving error for Gear.Length and Effort row numbers in </w:t>
+      </w:r>
+      <w:proofErr w:type="gramStart"/>
+      <w:r>
+        <w:rPr>
+          <w:color w:val="000000"/>
+        </w:rPr>
+        <w:t>far right</w:t>
+      </w:r>
+      <w:proofErr w:type="gramEnd"/>
+      <w:r>
+        <w:rPr>
+          <w:color w:val="000000"/>
+        </w:rPr>
+        <w:t xml:space="preserve"> check boxes that display offending rows…I changed to add a message about needing one and only one valid gear code instead of a list of row numbers.</w:t>
+      </w:r>
+    </w:p>
+    <w:p>
+      <w:pPr>
+        <w:numPr>
+          <w:ilvl w:val="0"/>
+          <w:numId w:val="1"/>
+        </w:numPr>
+        <w:pBdr>
+          <w:top w:val="nil"/>
+          <w:left w:val="nil"/>
+          <w:bottom w:val="nil"/>
+          <w:right w:val="nil"/>
+          <w:between w:val="nil"/>
+        </w:pBdr>
+      </w:pPr>
+      <w:r>
+        <w:rPr>
+          <w:color w:val="000000"/>
+        </w:rPr>
+        <w:t xml:space="preserve">??? </w:t>
+      </w:r>
+      <w:r>
+        <w:rPr>
+          <w:color w:val="000000"/>
+        </w:rPr>
+        <w:t>– Dan</w:t>
+      </w:r>
+    </w:p>
+    <w:p>
+      <w:pPr>
+        <w:numPr>
+          <w:ilvl w:val="1"/>
+          <w:numId w:val="1"/>
+        </w:numPr>
+        <w:pBdr>
+          <w:top w:val="nil"/>
+          <w:left w:val="nil"/>
+          <w:bottom w:val="nil"/>
+          <w:right w:val="nil"/>
+          <w:between w:val="nil"/>
+        </w:pBdr>
+      </w:pPr>
+      <w:r>
+        <w:rPr>
+          <w:color w:val="000000"/>
+        </w:rPr>
+        <w:t>Changed Verified.TL.Wr to separate Verified.TL and Verified.Wr columns…realized people might fix a TL issue by marking it verified when the Wr value still indicates a weight error that would then be skipped.</w:t>
       </w:r>
     </w:p>
     <w:sectPr>

</xml_diff>

<commit_message>
update verification approach for TL/Wr to be separate columns rather than Verified.TL.Wr
</commit_message>
<xml_diff>
--- a/Update Log-Data Validation app.docx
+++ b/Update Log-Data Validation app.docx
@@ -74,15 +74,7 @@
         </w:pBdr>
       </w:pPr>
       <w:r>
-        <w:t>Problem: App was not catching “.” in station field as missing station despite having sampleData$nullStation[sampleData$Station=="."] &lt;</w:t>
-      </w:r>
-      <w:proofErr w:type="gramStart"/>
-      <w:r>
-        <w:t>-  TRUE</w:t>
-      </w:r>
-      <w:proofErr w:type="gramEnd"/>
-      <w:r>
-        <w:t xml:space="preserve"> code (and I also tried adding sampleData$Station[sampleData$Station=="."] &lt;- NA prior to line that creates the nullStation field (checks for NA’s) and this did not work.</w:t>
+        <w:t>Problem: App was not catching “.” in station field as missing station despite having sampleData$nullStation[sampleData$Station=="."] &lt;-  TRUE code (and I also tried adding sampleData$Station[sampleData$Station=="."] &lt;- NA prior to line that creates the nullStation field (checks for NA’s) and this did not work.</w:t>
       </w:r>
     </w:p>
     <w:p>
@@ -100,15 +92,7 @@
         </w:pBdr>
       </w:pPr>
       <w:r>
-        <w:t>Solution: added sampleData$Station[sampleData$Station=="."] &lt;- NA to code where app reads in the sampleData file.  This still allows for checking for blanks instead of “.” in fields that are allowed to be blank (I think ODWC wanted to require this to make sure the blank is intentional</w:t>
-      </w:r>
-      <w:proofErr w:type="gramStart"/>
-      <w:r>
-        <w:t>), but</w:t>
-      </w:r>
-      <w:proofErr w:type="gramEnd"/>
-      <w:r>
-        <w:t xml:space="preserve"> prevents a file from being validated without a station.</w:t>
+        <w:t>Solution: added sampleData$Station[sampleData$Station=="."] &lt;- NA to code where app reads in the sampleData file.  This still allows for checking for blanks instead of “.” in fields that are allowed to be blank (I think ODWC wanted to require this to make sure the blank is intentional), but prevents a file from being validated without a station.</w:t>
       </w:r>
     </w:p>
     <w:p>
@@ -189,21 +173,7 @@
         <w:rPr>
           <w:color w:val="000000"/>
         </w:rPr>
-        <w:t xml:space="preserve">Solution: added DT package to the app and specifically call </w:t>
-      </w:r>
-      <w:proofErr w:type="gramStart"/>
-      <w:r>
-        <w:rPr>
-          <w:color w:val="000000"/>
-        </w:rPr>
-        <w:t>DT::</w:t>
-      </w:r>
-      <w:proofErr w:type="gramEnd"/>
-      <w:r>
-        <w:rPr>
-          <w:color w:val="000000"/>
-        </w:rPr>
-        <w:t>renderDataTable to make tables</w:t>
+        <w:t>Solution: added DT package to the app and specifically call DT::renderDataTable to make tables</w:t>
       </w:r>
     </w:p>
     <w:p>
@@ -268,35 +238,7 @@
         <w:rPr>
           <w:color w:val="000000"/>
         </w:rPr>
-        <w:t xml:space="preserve">Solution:  Added explicit check for blank cells.  Unfortunately, R will automatically convert blank cells to NA in cases of numeric or logical data types…making it impossible to tell an NA from a blank.  As such, we had to institute a rule that all blank cells should be marked with a period.  I recoded app so that blanks and </w:t>
-      </w:r>
-      <w:proofErr w:type="gramStart"/>
-      <w:r>
-        <w:rPr>
-          <w:color w:val="000000"/>
-        </w:rPr>
-        <w:t>NA’s</w:t>
-      </w:r>
-      <w:proofErr w:type="gramEnd"/>
-      <w:r>
-        <w:rPr>
-          <w:color w:val="000000"/>
-        </w:rPr>
-        <w:t xml:space="preserve"> are converted to NA when the csv file is read in, but “.” Is left.  I then check for </w:t>
-      </w:r>
-      <w:proofErr w:type="gramStart"/>
-      <w:r>
-        <w:rPr>
-          <w:color w:val="000000"/>
-        </w:rPr>
-        <w:t>NA’s</w:t>
-      </w:r>
-      <w:proofErr w:type="gramEnd"/>
-      <w:r>
-        <w:rPr>
-          <w:color w:val="000000"/>
-        </w:rPr>
-        <w:t xml:space="preserve"> in all fields and add a row to the error report indicating if any NA’s were found (tells user to use periods instead).  Then as the file is downloaded, the periods are turned into NA’s.</w:t>
+        <w:t>Solution:  Added explicit check for blank cells.  Unfortunately, R will automatically convert blank cells to NA in cases of numeric or logical data types…making it impossible to tell an NA from a blank.  As such, we had to institute a rule that all blank cells should be marked with a period.  I recoded app so that blanks and NA’s are converted to NA when the csv file is read in, but “.” Is left.  I then check for NA’s in all fields and add a row to the error report indicating if any NA’s were found (tells user to use periods instead).  Then as the file is downloaded, the periods are turned into NA’s.</w:t>
       </w:r>
     </w:p>
     <w:p>
@@ -402,27 +344,13 @@
         <w:rPr>
           <w:color w:val="000000"/>
         </w:rPr>
-        <w:t xml:space="preserve">Test for abnormally large or small individuals (using table ODWC gave with min and max sizes as </w:t>
-      </w:r>
-      <w:proofErr w:type="gramStart"/>
-      <w:r>
-        <w:rPr>
-          <w:color w:val="000000"/>
-        </w:rPr>
-        <w:t>thresholds)</w:t>
-      </w:r>
-      <w:r>
-        <w:rPr>
-          <w:color w:val="000000"/>
-        </w:rPr>
-        <w:t>…</w:t>
-      </w:r>
-      <w:proofErr w:type="gramEnd"/>
-      <w:r>
-        <w:rPr>
-          <w:color w:val="000000"/>
-        </w:rPr>
-        <w:t>these are quite conservative and will flag a lot of data, so may need adjusting.</w:t>
+        <w:t>Test for abnormally large or small individuals (using table ODWC gave with min and max sizes as thresholds)</w:t>
+      </w:r>
+      <w:r>
+        <w:rPr>
+          <w:color w:val="000000"/>
+        </w:rPr>
+        <w:t>…these are quite conservative and will flag a lot of data, so may need adjusting.</w:t>
       </w:r>
     </w:p>
     <w:p>
@@ -527,21 +455,7 @@
         <w:rPr>
           <w:color w:val="000000"/>
         </w:rPr>
-        <w:t xml:space="preserve">Added code that disables download button unless all validations are “Okay” </w:t>
-      </w:r>
-      <w:proofErr w:type="gramStart"/>
-      <w:r>
-        <w:rPr>
-          <w:color w:val="000000"/>
-        </w:rPr>
-        <w:t>with the exception of</w:t>
-      </w:r>
-      <w:proofErr w:type="gramEnd"/>
-      <w:r>
-        <w:rPr>
-          <w:color w:val="000000"/>
-        </w:rPr>
-        <w:t xml:space="preserve"> abnormally large/small fish and Wr as these could have exceptions.  This was done on both sample and age validation tabs.</w:t>
+        <w:t>Added code that disables download button unless all validations are “Okay” with the exception of abnormally large/small fish and Wr as these could have exceptions.  This was done on both sample and age validation tabs.</w:t>
       </w:r>
     </w:p>
     <w:p>
@@ -760,21 +674,7 @@
         <w:rPr>
           <w:color w:val="000000"/>
         </w:rPr>
-        <w:t xml:space="preserve">Abnormal Wr now will be &lt;50 or &gt;150 (had been &lt;20 and &gt;200, later changed to &lt;60 and &gt;120…hopefully this is now a good cuttoff that is perhaps a little </w:t>
-      </w:r>
-      <w:proofErr w:type="gramStart"/>
-      <w:r>
-        <w:rPr>
-          <w:color w:val="000000"/>
-        </w:rPr>
-        <w:t>generous, but</w:t>
-      </w:r>
-      <w:proofErr w:type="gramEnd"/>
-      <w:r>
-        <w:rPr>
-          <w:color w:val="000000"/>
-        </w:rPr>
-        <w:t xml:space="preserve"> will at least catch the most extreme errors).</w:t>
+        <w:t>Abnormal Wr now will be &lt;50 or &gt;150 (had been &lt;20 and &gt;200, later changed to &lt;60 and &gt;120…hopefully this is now a good cuttoff that is perhaps a little generous, but will at least catch the most extreme errors).</w:t>
       </w:r>
     </w:p>
     <w:p>
@@ -834,21 +734,7 @@
         <w:rPr>
           <w:color w:val="000000"/>
         </w:rPr>
-        <w:t xml:space="preserve">Also added code to deal with situation if there is no valid Gear.Code or if &gt;1 Gear.Code was in file…was giving error for Gear.Length and Effort row numbers in </w:t>
-      </w:r>
-      <w:proofErr w:type="gramStart"/>
-      <w:r>
-        <w:rPr>
-          <w:color w:val="000000"/>
-        </w:rPr>
-        <w:t>far right</w:t>
-      </w:r>
-      <w:proofErr w:type="gramEnd"/>
-      <w:r>
-        <w:rPr>
-          <w:color w:val="000000"/>
-        </w:rPr>
-        <w:t xml:space="preserve"> check boxes that display offending rows…I changed to add a message about needing one and only one valid gear code instead of a list of row numbers.</w:t>
+        <w:t>Also added code to deal with situation if there is no valid Gear.Code or if &gt;1 Gear.Code was in file…was giving error for Gear.Length and Effort row numbers in far right check boxes that display offending rows…I changed to add a message about needing one and only one valid gear code instead of a list of row numbers.</w:t>
       </w:r>
     </w:p>
     <w:p>
@@ -869,7 +755,13 @@
         <w:rPr>
           <w:color w:val="000000"/>
         </w:rPr>
-        <w:t xml:space="preserve">??? </w:t>
+        <w:t>9/1/2022</w:t>
+      </w:r>
+      <w:r>
+        <w:rPr>
+          <w:color w:val="000000"/>
+        </w:rPr>
+        <w:t xml:space="preserve"> </w:t>
       </w:r>
       <w:r>
         <w:rPr>

</xml_diff>

<commit_message>
July 19, 2023 update includes several bug fixes and new TL & Wr Verification approach
</commit_message>
<xml_diff>
--- a/Update Log-Data Validation app.docx
+++ b/Update Log-Data Validation app.docx
@@ -789,6 +789,190 @@
           <w:color w:val="000000"/>
         </w:rPr>
         <w:t>Changed Verified.TL.Wr to separate Verified.TL and Verified.Wr columns…realized people might fix a TL issue by marking it verified when the Wr value still indicates a weight error that would then be skipped.</w:t>
+      </w:r>
+    </w:p>
+    <w:p>
+      <w:pPr>
+        <w:numPr>
+          <w:ilvl w:val="0"/>
+          <w:numId w:val="1"/>
+        </w:numPr>
+        <w:pBdr>
+          <w:top w:val="nil"/>
+          <w:left w:val="nil"/>
+          <w:bottom w:val="nil"/>
+          <w:right w:val="nil"/>
+          <w:between w:val="nil"/>
+        </w:pBdr>
+      </w:pPr>
+      <w:r>
+        <w:rPr>
+          <w:color w:val="000000"/>
+        </w:rPr>
+        <w:t>6/20/2023 – Dan</w:t>
+      </w:r>
+    </w:p>
+    <w:p>
+      <w:pPr>
+        <w:numPr>
+          <w:ilvl w:val="1"/>
+          <w:numId w:val="1"/>
+        </w:numPr>
+        <w:pBdr>
+          <w:top w:val="nil"/>
+          <w:left w:val="nil"/>
+          <w:bottom w:val="nil"/>
+          <w:right w:val="nil"/>
+          <w:between w:val="nil"/>
+        </w:pBdr>
+      </w:pPr>
+      <w:r>
+        <w:rPr>
+          <w:color w:val="000000"/>
+        </w:rPr>
+        <w:lastRenderedPageBreak/>
+        <w:t xml:space="preserve">Corrected typo in ui.R of validation app that mis-represented acceptable Wr values as </w:t>
+      </w:r>
+      <w:r>
+        <w:rPr>
+          <w:color w:val="000000"/>
+        </w:rPr>
+        <w:t>&lt;60 or &gt;120</w:t>
+      </w:r>
+      <w:r>
+        <w:rPr>
+          <w:color w:val="000000"/>
+        </w:rPr>
+        <w:t xml:space="preserve"> and corrected to </w:t>
+      </w:r>
+      <w:r>
+        <w:rPr>
+          <w:color w:val="000000"/>
+        </w:rPr>
+        <w:t>&lt;50 or &gt;150</w:t>
+      </w:r>
+      <w:r>
+        <w:rPr>
+          <w:color w:val="000000"/>
+        </w:rPr>
+        <w:t>, which is what the app is actually testing.</w:t>
+      </w:r>
+    </w:p>
+    <w:p>
+      <w:pPr>
+        <w:numPr>
+          <w:ilvl w:val="0"/>
+          <w:numId w:val="1"/>
+        </w:numPr>
+        <w:pBdr>
+          <w:top w:val="nil"/>
+          <w:left w:val="nil"/>
+          <w:bottom w:val="nil"/>
+          <w:right w:val="nil"/>
+          <w:between w:val="nil"/>
+        </w:pBdr>
+      </w:pPr>
+      <w:r>
+        <w:rPr>
+          <w:color w:val="000000"/>
+        </w:rPr>
+        <w:t>Date-Dan</w:t>
+      </w:r>
+    </w:p>
+    <w:p>
+      <w:pPr>
+        <w:numPr>
+          <w:ilvl w:val="1"/>
+          <w:numId w:val="1"/>
+        </w:numPr>
+        <w:pBdr>
+          <w:top w:val="nil"/>
+          <w:left w:val="nil"/>
+          <w:bottom w:val="nil"/>
+          <w:right w:val="nil"/>
+          <w:between w:val="nil"/>
+        </w:pBdr>
+      </w:pPr>
+      <w:r>
+        <w:rPr>
+          <w:color w:val="000000"/>
+        </w:rPr>
+        <w:t>Force only “Validated” or “validated” for Verified.TL and Verified.Wr columns.  Added text to right column indicating what to type in these fields as a reminder.</w:t>
+      </w:r>
+    </w:p>
+    <w:p>
+      <w:pPr>
+        <w:numPr>
+          <w:ilvl w:val="1"/>
+          <w:numId w:val="1"/>
+        </w:numPr>
+        <w:pBdr>
+          <w:top w:val="nil"/>
+          <w:left w:val="nil"/>
+          <w:bottom w:val="nil"/>
+          <w:right w:val="nil"/>
+          <w:between w:val="nil"/>
+        </w:pBdr>
+      </w:pPr>
+      <w:r>
+        <w:rPr>
+          <w:color w:val="000000"/>
+        </w:rPr>
+        <w:t xml:space="preserve">Changed download of verified data to add lake year and gear so the format </w:t>
+      </w:r>
+      <w:r>
+        <w:rPr>
+          <w:color w:val="000000"/>
+        </w:rPr>
+        <w:t xml:space="preserve">of file name </w:t>
+      </w:r>
+      <w:r>
+        <w:rPr>
+          <w:color w:val="000000"/>
+        </w:rPr>
+        <w:t>is now: lake_year_gear.code_Sample_verified_date.csv</w:t>
+      </w:r>
+    </w:p>
+    <w:p>
+      <w:pPr>
+        <w:numPr>
+          <w:ilvl w:val="1"/>
+          <w:numId w:val="1"/>
+        </w:numPr>
+        <w:pBdr>
+          <w:top w:val="nil"/>
+          <w:left w:val="nil"/>
+          <w:bottom w:val="nil"/>
+          <w:right w:val="nil"/>
+          <w:between w:val="nil"/>
+        </w:pBdr>
+      </w:pPr>
+      <w:r>
+        <w:rPr>
+          <w:color w:val="000000"/>
+        </w:rPr>
+        <w:t>Added clarifying text about needing period in any blank cell in right hand column text related to this.</w:t>
+      </w:r>
+    </w:p>
+    <w:p>
+      <w:pPr>
+        <w:numPr>
+          <w:ilvl w:val="1"/>
+          <w:numId w:val="1"/>
+        </w:numPr>
+        <w:pBdr>
+          <w:top w:val="nil"/>
+          <w:left w:val="nil"/>
+          <w:bottom w:val="nil"/>
+          <w:right w:val="nil"/>
+          <w:between w:val="nil"/>
+        </w:pBdr>
+      </w:pPr>
+      <w:r>
+        <w:rPr>
+          <w:color w:val="000000"/>
+        </w:rPr>
+        <w:t>Require TL_mm (SSP data) and TLmm (Age data) to be integers (S-central region measures in inches and converts to mm...this will require them to round to whole number to pass validation).  This was important as it changes the data type and creates problems when merging into he main databases if these columns are not integer data types.</w:t>
       </w:r>
     </w:p>
     <w:sectPr>

</xml_diff>

<commit_message>
Several enhancments including refining how verified.TL and .Wr work, changing file name format of download for validated data, checking that TL_mm is always an integer, added some new lake codes, replaced all_equal() fuction (now depreciated) with identical(), and changed app to function without need to press "validate data" button (validation just starts when file is uploaded).
</commit_message>
<xml_diff>
--- a/Update Log-Data Validation app.docx
+++ b/Update Log-Data Validation app.docx
@@ -876,7 +876,43 @@
         <w:rPr>
           <w:color w:val="000000"/>
         </w:rPr>
-        <w:t>Date-Dan</w:t>
+        <w:t>1/1</w:t>
+      </w:r>
+      <w:r>
+        <w:rPr>
+          <w:color w:val="000000"/>
+        </w:rPr>
+        <w:t>8</w:t>
+      </w:r>
+      <w:r>
+        <w:rPr>
+          <w:color w:val="000000"/>
+        </w:rPr>
+        <w:t>/2024</w:t>
+      </w:r>
+      <w:r>
+        <w:rPr>
+          <w:color w:val="000000"/>
+        </w:rPr>
+        <w:t xml:space="preserve"> (</w:t>
+      </w:r>
+      <w:r>
+        <w:rPr>
+          <w:color w:val="000000"/>
+        </w:rPr>
+        <w:t>first 4 items from summer 2023 but were not pushed then</w:t>
+      </w:r>
+      <w:r>
+        <w:rPr>
+          <w:color w:val="000000"/>
+        </w:rPr>
+        <w:t>)</w:t>
+      </w:r>
+      <w:r>
+        <w:rPr>
+          <w:color w:val="000000"/>
+        </w:rPr>
+        <w:t>-Dan</w:t>
       </w:r>
     </w:p>
     <w:p>
@@ -951,28 +987,157 @@
         <w:rPr>
           <w:color w:val="000000"/>
         </w:rPr>
-        <w:t>Added clarifying text about needing period in any blank cell in right hand column text related to this.</w:t>
-      </w:r>
-    </w:p>
-    <w:p>
-      <w:pPr>
-        <w:numPr>
-          <w:ilvl w:val="1"/>
-          <w:numId w:val="1"/>
-        </w:numPr>
-        <w:pBdr>
-          <w:top w:val="nil"/>
-          <w:left w:val="nil"/>
-          <w:bottom w:val="nil"/>
-          <w:right w:val="nil"/>
-          <w:between w:val="nil"/>
-        </w:pBdr>
-      </w:pPr>
-      <w:r>
-        <w:rPr>
-          <w:color w:val="000000"/>
-        </w:rPr>
-        <w:t>Require TL_mm (SSP data) and TLmm (Age data) to be integers (S-central region measures in inches and converts to mm...this will require them to round to whole number to pass validation).  This was important as it changes the data type and creates problems when merging into he main databases if these columns are not integer data types.</w:t>
+        <w:t xml:space="preserve">Added clarifying text about </w:t>
+      </w:r>
+      <w:r>
+        <w:rPr>
+          <w:color w:val="000000"/>
+        </w:rPr>
+        <w:t>“</w:t>
+      </w:r>
+      <w:r>
+        <w:rPr>
+          <w:color w:val="000000"/>
+        </w:rPr>
+        <w:t>needing period in any blank cell</w:t>
+      </w:r>
+      <w:r>
+        <w:rPr>
+          <w:color w:val="000000"/>
+        </w:rPr>
+        <w:t>”</w:t>
+      </w:r>
+      <w:r>
+        <w:rPr>
+          <w:color w:val="000000"/>
+        </w:rPr>
+        <w:t xml:space="preserve"> in right hand column text related to this.</w:t>
+      </w:r>
+    </w:p>
+    <w:p>
+      <w:pPr>
+        <w:numPr>
+          <w:ilvl w:val="1"/>
+          <w:numId w:val="1"/>
+        </w:numPr>
+        <w:pBdr>
+          <w:top w:val="nil"/>
+          <w:left w:val="nil"/>
+          <w:bottom w:val="nil"/>
+          <w:right w:val="nil"/>
+          <w:between w:val="nil"/>
+        </w:pBdr>
+      </w:pPr>
+      <w:r>
+        <w:rPr>
+          <w:color w:val="000000"/>
+        </w:rPr>
+        <w:t xml:space="preserve">Require TL_mm (SSP data) and TLmm (Age data) to be integers (S-central region measures in inches and converts to mm...this will require them to round to whole number to pass validation).  This was important as it changes the data type and creates problems when merging into </w:t>
+      </w:r>
+      <w:r>
+        <w:rPr>
+          <w:color w:val="000000"/>
+        </w:rPr>
+        <w:t>t</w:t>
+      </w:r>
+      <w:r>
+        <w:rPr>
+          <w:color w:val="000000"/>
+        </w:rPr>
+        <w:t>he main databases if these columns are not integer data types.</w:t>
+      </w:r>
+    </w:p>
+    <w:p>
+      <w:pPr>
+        <w:numPr>
+          <w:ilvl w:val="1"/>
+          <w:numId w:val="1"/>
+        </w:numPr>
+        <w:pBdr>
+          <w:top w:val="nil"/>
+          <w:left w:val="nil"/>
+          <w:bottom w:val="nil"/>
+          <w:right w:val="nil"/>
+          <w:between w:val="nil"/>
+        </w:pBdr>
+      </w:pPr>
+      <w:r>
+        <w:rPr>
+          <w:color w:val="000000"/>
+        </w:rPr>
+        <w:t>Added lake codes for VERLIN and SMITH</w:t>
+      </w:r>
+      <w:r>
+        <w:rPr>
+          <w:color w:val="000000"/>
+        </w:rPr>
+        <w:t xml:space="preserve"> (requested by Austin Griffin and approved by Ashley Nealis)</w:t>
+      </w:r>
+    </w:p>
+    <w:p>
+      <w:pPr>
+        <w:numPr>
+          <w:ilvl w:val="1"/>
+          <w:numId w:val="1"/>
+        </w:numPr>
+        <w:pBdr>
+          <w:top w:val="nil"/>
+          <w:left w:val="nil"/>
+          <w:bottom w:val="nil"/>
+          <w:right w:val="nil"/>
+          <w:between w:val="nil"/>
+        </w:pBdr>
+      </w:pPr>
+      <w:r>
+        <w:rPr>
+          <w:color w:val="000000"/>
+        </w:rPr>
+        <w:t>Removed code (</w:t>
+      </w:r>
+      <w:r>
+        <w:rPr>
+          <w:color w:val="000000"/>
+        </w:rPr>
+        <w:t>“</w:t>
+      </w:r>
+      <w:r>
+        <w:rPr>
+          <w:color w:val="000000"/>
+        </w:rPr>
+        <w:t>if(input$validateSamp != 0){</w:t>
+      </w:r>
+      <w:r>
+        <w:rPr>
+          <w:color w:val="000000"/>
+        </w:rPr>
+        <w:t>”) from Rende sample error table##### section so we no longer need to press “validate data” to get the error table to load after the file is first uploaded.  I then cleaned up the ui.R elements (removed the button and renumbered the steps to use)  This simplifies the user experience as validation tests just automatically run once the file is uploaded.</w:t>
+      </w:r>
+      <w:r>
+        <w:rPr>
+          <w:color w:val="000000"/>
+        </w:rPr>
+        <w:t xml:space="preserve">  Also edited comparable lines on the age data validation code sections.</w:t>
+      </w:r>
+    </w:p>
+    <w:p>
+      <w:pPr>
+        <w:numPr>
+          <w:ilvl w:val="1"/>
+          <w:numId w:val="1"/>
+        </w:numPr>
+        <w:pBdr>
+          <w:top w:val="nil"/>
+          <w:left w:val="nil"/>
+          <w:bottom w:val="nil"/>
+          <w:right w:val="nil"/>
+          <w:between w:val="nil"/>
+        </w:pBdr>
+      </w:pPr>
+      <w:r>
+        <w:rPr>
+          <w:color w:val="000000"/>
+        </w:rPr>
+        <w:t>Removed all_equal() function that tests if all column have same name and in the same order as it has been depreciated.  Now use identical() which works essentially as a drop in replacement given how I had all_equal() set up.</w:t>
       </w:r>
     </w:p>
     <w:sectPr>
@@ -983,6 +1148,44 @@
     </w:sectPr>
   </w:body>
 </w:document>
+</file>
+
+<file path=word/endnotes.xml><?xml version="1.0" encoding="utf-8"?>
+<w:endnotes xmlns:wpc="http://schemas.microsoft.com/office/word/2010/wordprocessingCanvas" xmlns:cx="http://schemas.microsoft.com/office/drawing/2014/chartex" xmlns:cx1="http://schemas.microsoft.com/office/drawing/2015/9/8/chartex" xmlns:cx2="http://schemas.microsoft.com/office/drawing/2015/10/21/chartex" xmlns:cx3="http://schemas.microsoft.com/office/drawing/2016/5/9/chartex" xmlns:cx4="http://schemas.microsoft.com/office/drawing/2016/5/10/chartex" xmlns:cx5="http://schemas.microsoft.com/office/drawing/2016/5/11/chartex" xmlns:cx6="http://schemas.microsoft.com/office/drawing/2016/5/12/chartex" xmlns:cx7="http://schemas.microsoft.com/office/drawing/2016/5/13/chartex" xmlns:cx8="http://schemas.microsoft.com/office/drawing/2016/5/14/chartex" xmlns:mc="http://schemas.openxmlformats.org/markup-compatibility/2006" xmlns:aink="http://schemas.microsoft.com/office/drawing/2016/ink" xmlns:am3d="http://schemas.microsoft.com/office/drawing/2017/model3d" xmlns:o="urn:schemas-microsoft-com:office:office" xmlns:oel="http://schemas.microsoft.com/office/2019/extlst" xmlns:r="http://schemas.openxmlformats.org/officeDocument/2006/relationships" xmlns:m="http://schemas.openxmlformats.org/officeDocument/2006/math" xmlns:v="urn:schemas-microsoft-com:vml" xmlns:wp14="http://schemas.microsoft.com/office/word/2010/wordprocessingDrawing" xmlns:wp="http://schemas.openxmlformats.org/drawingml/2006/wordprocessingDrawing" xmlns:w10="urn:schemas-microsoft-com:office:word" xmlns:w="http://schemas.openxmlformats.org/wordprocessingml/2006/main" xmlns:w14="http://schemas.microsoft.com/office/word/2010/wordml" xmlns:w15="http://schemas.microsoft.com/office/word/2012/wordml" xmlns:w16cex="http://schemas.microsoft.com/office/word/2018/wordml/cex" xmlns:w16cid="http://schemas.microsoft.com/office/word/2016/wordml/cid" xmlns:w16="http://schemas.microsoft.com/office/word/2018/wordml" xmlns:w16sdtdh="http://schemas.microsoft.com/office/word/2020/wordml/sdtdatahash" xmlns:w16se="http://schemas.microsoft.com/office/word/2015/wordml/symex" xmlns:wpg="http://schemas.microsoft.com/office/word/2010/wordprocessingGroup" xmlns:wpi="http://schemas.microsoft.com/office/word/2010/wordprocessingInk" xmlns:wne="http://schemas.microsoft.com/office/word/2006/wordml" xmlns:wps="http://schemas.microsoft.com/office/word/2010/wordprocessingShape" mc:Ignorable="w14 w15 w16se w16cid w16 w16cex w16sdtdh wp14">
+  <w:endnote w:type="separator" w:id="-1">
+    <w:p>
+      <w:r>
+        <w:separator/>
+      </w:r>
+    </w:p>
+  </w:endnote>
+  <w:endnote w:type="continuationSeparator" w:id="0">
+    <w:p>
+      <w:r>
+        <w:continuationSeparator/>
+      </w:r>
+    </w:p>
+  </w:endnote>
+</w:endnotes>
+</file>
+
+<file path=word/footnotes.xml><?xml version="1.0" encoding="utf-8"?>
+<w:footnotes xmlns:wpc="http://schemas.microsoft.com/office/word/2010/wordprocessingCanvas" xmlns:cx="http://schemas.microsoft.com/office/drawing/2014/chartex" xmlns:cx1="http://schemas.microsoft.com/office/drawing/2015/9/8/chartex" xmlns:cx2="http://schemas.microsoft.com/office/drawing/2015/10/21/chartex" xmlns:cx3="http://schemas.microsoft.com/office/drawing/2016/5/9/chartex" xmlns:cx4="http://schemas.microsoft.com/office/drawing/2016/5/10/chartex" xmlns:cx5="http://schemas.microsoft.com/office/drawing/2016/5/11/chartex" xmlns:cx6="http://schemas.microsoft.com/office/drawing/2016/5/12/chartex" xmlns:cx7="http://schemas.microsoft.com/office/drawing/2016/5/13/chartex" xmlns:cx8="http://schemas.microsoft.com/office/drawing/2016/5/14/chartex" xmlns:mc="http://schemas.openxmlformats.org/markup-compatibility/2006" xmlns:aink="http://schemas.microsoft.com/office/drawing/2016/ink" xmlns:am3d="http://schemas.microsoft.com/office/drawing/2017/model3d" xmlns:o="urn:schemas-microsoft-com:office:office" xmlns:oel="http://schemas.microsoft.com/office/2019/extlst" xmlns:r="http://schemas.openxmlformats.org/officeDocument/2006/relationships" xmlns:m="http://schemas.openxmlformats.org/officeDocument/2006/math" xmlns:v="urn:schemas-microsoft-com:vml" xmlns:wp14="http://schemas.microsoft.com/office/word/2010/wordprocessingDrawing" xmlns:wp="http://schemas.openxmlformats.org/drawingml/2006/wordprocessingDrawing" xmlns:w10="urn:schemas-microsoft-com:office:word" xmlns:w="http://schemas.openxmlformats.org/wordprocessingml/2006/main" xmlns:w14="http://schemas.microsoft.com/office/word/2010/wordml" xmlns:w15="http://schemas.microsoft.com/office/word/2012/wordml" xmlns:w16cex="http://schemas.microsoft.com/office/word/2018/wordml/cex" xmlns:w16cid="http://schemas.microsoft.com/office/word/2016/wordml/cid" xmlns:w16="http://schemas.microsoft.com/office/word/2018/wordml" xmlns:w16sdtdh="http://schemas.microsoft.com/office/word/2020/wordml/sdtdatahash" xmlns:w16se="http://schemas.microsoft.com/office/word/2015/wordml/symex" xmlns:wpg="http://schemas.microsoft.com/office/word/2010/wordprocessingGroup" xmlns:wpi="http://schemas.microsoft.com/office/word/2010/wordprocessingInk" xmlns:wne="http://schemas.microsoft.com/office/word/2006/wordml" xmlns:wps="http://schemas.microsoft.com/office/word/2010/wordprocessingShape" mc:Ignorable="w14 w15 w16se w16cid w16 w16cex w16sdtdh wp14">
+  <w:footnote w:type="separator" w:id="-1">
+    <w:p>
+      <w:r>
+        <w:separator/>
+      </w:r>
+    </w:p>
+  </w:footnote>
+  <w:footnote w:type="continuationSeparator" w:id="0">
+    <w:p>
+      <w:r>
+        <w:continuationSeparator/>
+      </w:r>
+    </w:p>
+  </w:footnote>
+</w:footnotes>
 </file>
 
 <file path=word/numbering.xml><?xml version="1.0" encoding="utf-8"?>
@@ -1870,6 +2073,48 @@
       <w:szCs w:val="18"/>
     </w:rPr>
   </w:style>
+  <w:style w:type="paragraph" w:styleId="Header">
+    <w:name w:val="header"/>
+    <w:basedOn w:val="Normal"/>
+    <w:link w:val="HeaderChar"/>
+    <w:uiPriority w:val="99"/>
+    <w:unhideWhenUsed/>
+    <w:rsid w:val="00B04435"/>
+    <w:pPr>
+      <w:tabs>
+        <w:tab w:val="center" w:pos="4680"/>
+        <w:tab w:val="right" w:pos="9360"/>
+      </w:tabs>
+    </w:pPr>
+  </w:style>
+  <w:style w:type="character" w:customStyle="1" w:styleId="HeaderChar">
+    <w:name w:val="Header Char"/>
+    <w:basedOn w:val="DefaultParagraphFont"/>
+    <w:link w:val="Header"/>
+    <w:uiPriority w:val="99"/>
+    <w:rsid w:val="00B04435"/>
+  </w:style>
+  <w:style w:type="paragraph" w:styleId="Footer">
+    <w:name w:val="footer"/>
+    <w:basedOn w:val="Normal"/>
+    <w:link w:val="FooterChar"/>
+    <w:uiPriority w:val="99"/>
+    <w:unhideWhenUsed/>
+    <w:rsid w:val="00B04435"/>
+    <w:pPr>
+      <w:tabs>
+        <w:tab w:val="center" w:pos="4680"/>
+        <w:tab w:val="right" w:pos="9360"/>
+      </w:tabs>
+    </w:pPr>
+  </w:style>
+  <w:style w:type="character" w:customStyle="1" w:styleId="FooterChar">
+    <w:name w:val="Footer Char"/>
+    <w:basedOn w:val="DefaultParagraphFont"/>
+    <w:link w:val="Footer"/>
+    <w:uiPriority w:val="99"/>
+    <w:rsid w:val="00B04435"/>
+  </w:style>
 </w:styles>
 </file>
 

</xml_diff>

<commit_message>
Corrected 2 bugs-one related to Verified.TL and Verified.Wr handling, the other related to non_integerTL code.
</commit_message>
<xml_diff>
--- a/Update Log-Data Validation app.docx
+++ b/Update Log-Data Validation app.docx
@@ -74,7 +74,55 @@
         </w:pBdr>
       </w:pPr>
       <w:r>
-        <w:t>Problem: App was not catching “.” in station field as missing station despite having sampleData$nullStation[sampleData$Station=="."] &lt;-  TRUE code (and I also tried adding sampleData$Station[sampleData$Station=="."] &lt;- NA prior to line that creates the nullStation field (checks for NA’s) and this did not work.</w:t>
+        <w:t xml:space="preserve">Problem: App was not catching “.” in station field as missing station despite having </w:t>
+      </w:r>
+      <w:proofErr w:type="spellStart"/>
+      <w:r>
+        <w:t>sampleData$nullStation</w:t>
+      </w:r>
+      <w:proofErr w:type="spellEnd"/>
+      <w:r>
+        <w:t>[</w:t>
+      </w:r>
+      <w:proofErr w:type="spellStart"/>
+      <w:r>
+        <w:t>sampleData$Station</w:t>
+      </w:r>
+      <w:proofErr w:type="spellEnd"/>
+      <w:r>
+        <w:t>=="."] &lt;</w:t>
+      </w:r>
+      <w:proofErr w:type="gramStart"/>
+      <w:r>
+        <w:t>-  TRUE</w:t>
+      </w:r>
+      <w:proofErr w:type="gramEnd"/>
+      <w:r>
+        <w:t xml:space="preserve"> code (and I also tried adding </w:t>
+      </w:r>
+      <w:proofErr w:type="spellStart"/>
+      <w:r>
+        <w:t>sampleData$Station</w:t>
+      </w:r>
+      <w:proofErr w:type="spellEnd"/>
+      <w:r>
+        <w:t>[</w:t>
+      </w:r>
+      <w:proofErr w:type="spellStart"/>
+      <w:r>
+        <w:t>sampleData$Station</w:t>
+      </w:r>
+      <w:proofErr w:type="spellEnd"/>
+      <w:r>
+        <w:t xml:space="preserve">=="."] &lt;- NA prior to line that creates the </w:t>
+      </w:r>
+      <w:proofErr w:type="spellStart"/>
+      <w:r>
+        <w:t>nullStation</w:t>
+      </w:r>
+      <w:proofErr w:type="spellEnd"/>
+      <w:r>
+        <w:t xml:space="preserve"> field (checks for NA’s) and this did not work.</w:t>
       </w:r>
     </w:p>
     <w:p>
@@ -92,7 +140,39 @@
         </w:pBdr>
       </w:pPr>
       <w:r>
-        <w:t>Solution: added sampleData$Station[sampleData$Station=="."] &lt;- NA to code where app reads in the sampleData file.  This still allows for checking for blanks instead of “.” in fields that are allowed to be blank (I think ODWC wanted to require this to make sure the blank is intentional), but prevents a file from being validated without a station.</w:t>
+        <w:t xml:space="preserve">Solution: added </w:t>
+      </w:r>
+      <w:proofErr w:type="spellStart"/>
+      <w:r>
+        <w:t>sampleData$Station</w:t>
+      </w:r>
+      <w:proofErr w:type="spellEnd"/>
+      <w:r>
+        <w:t>[</w:t>
+      </w:r>
+      <w:proofErr w:type="spellStart"/>
+      <w:r>
+        <w:t>sampleData$Station</w:t>
+      </w:r>
+      <w:proofErr w:type="spellEnd"/>
+      <w:r>
+        <w:t xml:space="preserve">=="."] &lt;- NA to code where app reads in the </w:t>
+      </w:r>
+      <w:proofErr w:type="spellStart"/>
+      <w:r>
+        <w:t>sampleData</w:t>
+      </w:r>
+      <w:proofErr w:type="spellEnd"/>
+      <w:r>
+        <w:t xml:space="preserve"> file.  This still allows for checking for blanks instead of “.” in fields that are allowed to be blank (I think ODWC wanted to require this to make sure the blank is intentional</w:t>
+      </w:r>
+      <w:proofErr w:type="gramStart"/>
+      <w:r>
+        <w:t>), but</w:t>
+      </w:r>
+      <w:proofErr w:type="gramEnd"/>
+      <w:r>
+        <w:t xml:space="preserve"> prevents a file from being validated without a station.</w:t>
       </w:r>
     </w:p>
     <w:p>
@@ -110,7 +190,15 @@
         </w:pBdr>
       </w:pPr>
       <w:r>
-        <w:t>Other changes made: Reformatted UI for validation app so file upload of both SSP and Age tabsto make the template download less prominent and instead put the upload button front and center.</w:t>
+        <w:t xml:space="preserve">Other changes made: Reformatted UI for validation app so file upload of both SSP and Age </w:t>
+      </w:r>
+      <w:proofErr w:type="spellStart"/>
+      <w:r>
+        <w:t>tabsto</w:t>
+      </w:r>
+      <w:proofErr w:type="spellEnd"/>
+      <w:r>
+        <w:t xml:space="preserve"> make the template download less prominent and instead put the upload button front and center.</w:t>
       </w:r>
     </w:p>
     <w:p>
@@ -152,8 +240,30 @@
         <w:rPr>
           <w:color w:val="000000"/>
         </w:rPr>
-        <w:t>Problem: update of shiny app software broke renderDataTable function.  Research into this indicates this function is being depreciated and the same function from the DT package is to be used instead</w:t>
-      </w:r>
+        <w:t xml:space="preserve">Problem: update of shiny app software broke </w:t>
+      </w:r>
+      <w:proofErr w:type="spellStart"/>
+      <w:r>
+        <w:rPr>
+          <w:color w:val="000000"/>
+        </w:rPr>
+        <w:t>renderDataTable</w:t>
+      </w:r>
+      <w:proofErr w:type="spellEnd"/>
+      <w:r>
+        <w:rPr>
+          <w:color w:val="000000"/>
+        </w:rPr>
+        <w:t xml:space="preserve"> function.  Research into this indicates this function is being depreciated and the same function from the DT package is to be used </w:t>
+      </w:r>
+      <w:proofErr w:type="gramStart"/>
+      <w:r>
+        <w:rPr>
+          <w:color w:val="000000"/>
+        </w:rPr>
+        <w:t>instead</w:t>
+      </w:r>
+      <w:proofErr w:type="gramEnd"/>
     </w:p>
     <w:p>
       <w:pPr>
@@ -173,7 +283,29 @@
         <w:rPr>
           <w:color w:val="000000"/>
         </w:rPr>
-        <w:t>Solution: added DT package to the app and specifically call DT::renderDataTable to make tables</w:t>
+        <w:t xml:space="preserve">Solution: added DT package to the app and specifically call </w:t>
+      </w:r>
+      <w:proofErr w:type="gramStart"/>
+      <w:r>
+        <w:rPr>
+          <w:color w:val="000000"/>
+        </w:rPr>
+        <w:t>DT::</w:t>
+      </w:r>
+      <w:proofErr w:type="spellStart"/>
+      <w:proofErr w:type="gramEnd"/>
+      <w:r>
+        <w:rPr>
+          <w:color w:val="000000"/>
+        </w:rPr>
+        <w:t>renderDataTable</w:t>
+      </w:r>
+      <w:proofErr w:type="spellEnd"/>
+      <w:r>
+        <w:rPr>
+          <w:color w:val="000000"/>
+        </w:rPr>
+        <w:t xml:space="preserve"> to make tables</w:t>
       </w:r>
     </w:p>
     <w:p>
@@ -238,7 +370,49 @@
         <w:rPr>
           <w:color w:val="000000"/>
         </w:rPr>
-        <w:t>Solution:  Added explicit check for blank cells.  Unfortunately, R will automatically convert blank cells to NA in cases of numeric or logical data types…making it impossible to tell an NA from a blank.  As such, we had to institute a rule that all blank cells should be marked with a period.  I recoded app so that blanks and NA’s are converted to NA when the csv file is read in, but “.” Is left.  I then check for NA’s in all fields and add a row to the error report indicating if any NA’s were found (tells user to use periods instead).  Then as the file is downloaded, the periods are turned into NA’s.</w:t>
+        <w:t xml:space="preserve">Solution:  Added explicit check for blank cells.  Unfortunately, R will automatically convert blank cells to NA in cases of numeric or logical data types…making it impossible to tell an NA from a blank.  As such, we had to institute a rule that all blank cells should be marked with a period.  I recoded </w:t>
+      </w:r>
+      <w:proofErr w:type="gramStart"/>
+      <w:r>
+        <w:rPr>
+          <w:color w:val="000000"/>
+        </w:rPr>
+        <w:t>app</w:t>
+      </w:r>
+      <w:proofErr w:type="gramEnd"/>
+      <w:r>
+        <w:rPr>
+          <w:color w:val="000000"/>
+        </w:rPr>
+        <w:t xml:space="preserve"> so that blanks and </w:t>
+      </w:r>
+      <w:proofErr w:type="gramStart"/>
+      <w:r>
+        <w:rPr>
+          <w:color w:val="000000"/>
+        </w:rPr>
+        <w:t>NA’s</w:t>
+      </w:r>
+      <w:proofErr w:type="gramEnd"/>
+      <w:r>
+        <w:rPr>
+          <w:color w:val="000000"/>
+        </w:rPr>
+        <w:t xml:space="preserve"> are converted to NA when the csv file is read in, but “.” Is left.  I then check for </w:t>
+      </w:r>
+      <w:proofErr w:type="gramStart"/>
+      <w:r>
+        <w:rPr>
+          <w:color w:val="000000"/>
+        </w:rPr>
+        <w:t>NA’s</w:t>
+      </w:r>
+      <w:proofErr w:type="gramEnd"/>
+      <w:r>
+        <w:rPr>
+          <w:color w:val="000000"/>
+        </w:rPr>
+        <w:t xml:space="preserve"> in all fields and add a row to the error report indicating if any NA’s were found (tells user to use periods instead).  Then as the file is downloaded, the periods are turned into NA’s.</w:t>
       </w:r>
     </w:p>
     <w:p>
@@ -280,8 +454,16 @@
         <w:rPr>
           <w:color w:val="000000"/>
         </w:rPr>
-        <w:t>Added table to display uploaded age data.  We had already done this for the sample data verification tab, but apparently never did this for the age verification tab</w:t>
-      </w:r>
+        <w:t xml:space="preserve">Added table to display uploaded age data.  We had already done this for the sample data verification tab, but apparently never did this for the age verification </w:t>
+      </w:r>
+      <w:proofErr w:type="gramStart"/>
+      <w:r>
+        <w:rPr>
+          <w:color w:val="000000"/>
+        </w:rPr>
+        <w:t>tab</w:t>
+      </w:r>
+      <w:proofErr w:type="gramEnd"/>
     </w:p>
     <w:p>
       <w:pPr>
@@ -344,13 +526,27 @@
         <w:rPr>
           <w:color w:val="000000"/>
         </w:rPr>
-        <w:t>Test for abnormally large or small individuals (using table ODWC gave with min and max sizes as thresholds)</w:t>
-      </w:r>
-      <w:r>
-        <w:rPr>
-          <w:color w:val="000000"/>
-        </w:rPr>
-        <w:t>…these are quite conservative and will flag a lot of data, so may need adjusting.</w:t>
+        <w:t xml:space="preserve">Test for abnormally large or small individuals (using table ODWC gave with min and max sizes as </w:t>
+      </w:r>
+      <w:proofErr w:type="gramStart"/>
+      <w:r>
+        <w:rPr>
+          <w:color w:val="000000"/>
+        </w:rPr>
+        <w:t>thresholds)</w:t>
+      </w:r>
+      <w:r>
+        <w:rPr>
+          <w:color w:val="000000"/>
+        </w:rPr>
+        <w:t>…</w:t>
+      </w:r>
+      <w:proofErr w:type="gramEnd"/>
+      <w:r>
+        <w:rPr>
+          <w:color w:val="000000"/>
+        </w:rPr>
+        <w:t>these are quite conservative and will flag a lot of data, so may need adjusting.</w:t>
       </w:r>
     </w:p>
     <w:p>
@@ -392,8 +588,16 @@
         <w:rPr>
           <w:color w:val="000000"/>
         </w:rPr>
-        <w:t>Test if month, day, year make an actual date</w:t>
-      </w:r>
+        <w:t xml:space="preserve">Test if month, day, year make an actual </w:t>
+      </w:r>
+      <w:proofErr w:type="gramStart"/>
+      <w:r>
+        <w:rPr>
+          <w:color w:val="000000"/>
+        </w:rPr>
+        <w:t>date</w:t>
+      </w:r>
+      <w:proofErr w:type="gramEnd"/>
     </w:p>
     <w:p>
       <w:pPr>
@@ -455,7 +659,21 @@
         <w:rPr>
           <w:color w:val="000000"/>
         </w:rPr>
-        <w:t>Added code that disables download button unless all validations are “Okay” with the exception of abnormally large/small fish and Wr as these could have exceptions.  This was done on both sample and age validation tabs.</w:t>
+        <w:t xml:space="preserve">Added code that disables download button unless all validations are “Okay” </w:t>
+      </w:r>
+      <w:proofErr w:type="gramStart"/>
+      <w:r>
+        <w:rPr>
+          <w:color w:val="000000"/>
+        </w:rPr>
+        <w:t>with the exception of</w:t>
+      </w:r>
+      <w:proofErr w:type="gramEnd"/>
+      <w:r>
+        <w:rPr>
+          <w:color w:val="000000"/>
+        </w:rPr>
+        <w:t xml:space="preserve"> abnormally large/small fish and Wr as these could have exceptions.  This was done on both sample and age validation tabs.</w:t>
       </w:r>
     </w:p>
     <w:p>
@@ -476,7 +694,21 @@
         <w:rPr>
           <w:color w:val="000000"/>
         </w:rPr>
-        <w:t>Added a datatable at the bottom of the age validation tab to display data with row numbers</w:t>
+        <w:t xml:space="preserve">Added a </w:t>
+      </w:r>
+      <w:proofErr w:type="spellStart"/>
+      <w:r>
+        <w:rPr>
+          <w:color w:val="000000"/>
+        </w:rPr>
+        <w:t>datatable</w:t>
+      </w:r>
+      <w:proofErr w:type="spellEnd"/>
+      <w:r>
+        <w:rPr>
+          <w:color w:val="000000"/>
+        </w:rPr>
+        <w:t xml:space="preserve"> at the bottom of the age validation tab to display data with row numbers</w:t>
       </w:r>
       <w:r>
         <w:rPr>
@@ -536,8 +768,16 @@
         <w:rPr>
           <w:color w:val="000000"/>
         </w:rPr>
-        <w:t>dded new validation rules decided on with Teams meeting with Ashley Nealis and Cliff Sager discussing issues of fish size/Wr on new data upload</w:t>
-      </w:r>
+        <w:t xml:space="preserve">dded new validation rules decided on with Teams meeting with Ashley Nealis and Cliff Sager discussing issues of fish size/Wr on new data </w:t>
+      </w:r>
+      <w:proofErr w:type="gramStart"/>
+      <w:r>
+        <w:rPr>
+          <w:color w:val="000000"/>
+        </w:rPr>
+        <w:t>upload</w:t>
+      </w:r>
+      <w:proofErr w:type="gramEnd"/>
     </w:p>
     <w:p>
       <w:pPr>
@@ -674,7 +914,35 @@
         <w:rPr>
           <w:color w:val="000000"/>
         </w:rPr>
-        <w:t>Abnormal Wr now will be &lt;50 or &gt;150 (had been &lt;20 and &gt;200, later changed to &lt;60 and &gt;120…hopefully this is now a good cuttoff that is perhaps a little generous, but will at least catch the most extreme errors).</w:t>
+        <w:t xml:space="preserve">Abnormal Wr now will be &lt;50 or &gt;150 (had been &lt;20 and &gt;200, later changed to &lt;60 and &gt;120…hopefully this is now a good </w:t>
+      </w:r>
+      <w:proofErr w:type="spellStart"/>
+      <w:r>
+        <w:rPr>
+          <w:color w:val="000000"/>
+        </w:rPr>
+        <w:t>cuttoff</w:t>
+      </w:r>
+      <w:proofErr w:type="spellEnd"/>
+      <w:r>
+        <w:rPr>
+          <w:color w:val="000000"/>
+        </w:rPr>
+        <w:t xml:space="preserve"> that is perhaps a little </w:t>
+      </w:r>
+      <w:proofErr w:type="gramStart"/>
+      <w:r>
+        <w:rPr>
+          <w:color w:val="000000"/>
+        </w:rPr>
+        <w:t>generous, but</w:t>
+      </w:r>
+      <w:proofErr w:type="gramEnd"/>
+      <w:r>
+        <w:rPr>
+          <w:color w:val="000000"/>
+        </w:rPr>
+        <w:t xml:space="preserve"> will at least catch the most extreme errors).</w:t>
       </w:r>
     </w:p>
     <w:p>
@@ -692,11 +960,16 @@
         </w:pBdr>
       </w:pPr>
       <w:r>
-        <w:t>Added new column called Verified.TL.W</w:t>
+        <w:t xml:space="preserve">Added new column called </w:t>
+      </w:r>
+      <w:proofErr w:type="spellStart"/>
+      <w:r>
+        <w:t>Verified.TL.W</w:t>
       </w:r>
       <w:r>
         <w:t>r</w:t>
       </w:r>
+      <w:proofErr w:type="spellEnd"/>
       <w:r>
         <w:t xml:space="preserve"> to template that will have “verified” or “Verified” for any row with abnormal TL/</w:t>
       </w:r>
@@ -713,7 +986,15 @@
         <w:t xml:space="preserve"> it so you cannot download a file that has abnormal length or Wr without a “verified” flag set.</w:t>
       </w:r>
       <w:r>
-        <w:t xml:space="preserve"> (Note there is no check on Wt directly…only tested via Wr value).</w:t>
+        <w:t xml:space="preserve"> (Note there is no check on </w:t>
+      </w:r>
+      <w:proofErr w:type="spellStart"/>
+      <w:r>
+        <w:t>Wt</w:t>
+      </w:r>
+      <w:proofErr w:type="spellEnd"/>
+      <w:r>
+        <w:t xml:space="preserve"> directly…only tested via Wr value).</w:t>
       </w:r>
     </w:p>
     <w:p>
@@ -734,7 +1015,63 @@
         <w:rPr>
           <w:color w:val="000000"/>
         </w:rPr>
-        <w:t>Also added code to deal with situation if there is no valid Gear.Code or if &gt;1 Gear.Code was in file…was giving error for Gear.Length and Effort row numbers in far right check boxes that display offending rows…I changed to add a message about needing one and only one valid gear code instead of a list of row numbers.</w:t>
+        <w:t xml:space="preserve">Also added code to deal with situation if there is no valid </w:t>
+      </w:r>
+      <w:proofErr w:type="spellStart"/>
+      <w:r>
+        <w:rPr>
+          <w:color w:val="000000"/>
+        </w:rPr>
+        <w:t>Gear.Code</w:t>
+      </w:r>
+      <w:proofErr w:type="spellEnd"/>
+      <w:r>
+        <w:rPr>
+          <w:color w:val="000000"/>
+        </w:rPr>
+        <w:t xml:space="preserve"> or if &gt;1 </w:t>
+      </w:r>
+      <w:proofErr w:type="spellStart"/>
+      <w:r>
+        <w:rPr>
+          <w:color w:val="000000"/>
+        </w:rPr>
+        <w:t>Gear.Code</w:t>
+      </w:r>
+      <w:proofErr w:type="spellEnd"/>
+      <w:r>
+        <w:rPr>
+          <w:color w:val="000000"/>
+        </w:rPr>
+        <w:t xml:space="preserve"> was in file…was giving error for </w:t>
+      </w:r>
+      <w:proofErr w:type="spellStart"/>
+      <w:r>
+        <w:rPr>
+          <w:color w:val="000000"/>
+        </w:rPr>
+        <w:t>Gear.Length</w:t>
+      </w:r>
+      <w:proofErr w:type="spellEnd"/>
+      <w:r>
+        <w:rPr>
+          <w:color w:val="000000"/>
+        </w:rPr>
+        <w:t xml:space="preserve"> and Effort row numbers in </w:t>
+      </w:r>
+      <w:proofErr w:type="gramStart"/>
+      <w:r>
+        <w:rPr>
+          <w:color w:val="000000"/>
+        </w:rPr>
+        <w:t>far right</w:t>
+      </w:r>
+      <w:proofErr w:type="gramEnd"/>
+      <w:r>
+        <w:rPr>
+          <w:color w:val="000000"/>
+        </w:rPr>
+        <w:t xml:space="preserve"> check boxes that display offending rows…I changed to add a message about needing one and only one valid gear code instead of a list of row numbers.</w:t>
       </w:r>
     </w:p>
     <w:p>
@@ -788,7 +1125,35 @@
         <w:rPr>
           <w:color w:val="000000"/>
         </w:rPr>
-        <w:t>Changed Verified.TL.Wr to separate Verified.TL and Verified.Wr columns…realized people might fix a TL issue by marking it verified when the Wr value still indicates a weight error that would then be skipped.</w:t>
+        <w:t xml:space="preserve">Changed </w:t>
+      </w:r>
+      <w:proofErr w:type="spellStart"/>
+      <w:r>
+        <w:rPr>
+          <w:color w:val="000000"/>
+        </w:rPr>
+        <w:t>Verified.TL.Wr</w:t>
+      </w:r>
+      <w:proofErr w:type="spellEnd"/>
+      <w:r>
+        <w:rPr>
+          <w:color w:val="000000"/>
+        </w:rPr>
+        <w:t xml:space="preserve"> to separate Verified.TL and </w:t>
+      </w:r>
+      <w:proofErr w:type="spellStart"/>
+      <w:r>
+        <w:rPr>
+          <w:color w:val="000000"/>
+        </w:rPr>
+        <w:t>Verified.Wr</w:t>
+      </w:r>
+      <w:proofErr w:type="spellEnd"/>
+      <w:r>
+        <w:rPr>
+          <w:color w:val="000000"/>
+        </w:rPr>
+        <w:t xml:space="preserve"> columns…realized people might fix a TL issue by marking it verified when the Wr value still indicates a weight error that would then be skipped.</w:t>
       </w:r>
     </w:p>
     <w:p>
@@ -831,7 +1196,23 @@
           <w:color w:val="000000"/>
         </w:rPr>
         <w:lastRenderedPageBreak/>
-        <w:t xml:space="preserve">Corrected typo in ui.R of validation app that mis-represented acceptable Wr values as </w:t>
+        <w:t xml:space="preserve">Corrected typo in </w:t>
+      </w:r>
+      <w:proofErr w:type="spellStart"/>
+      <w:proofErr w:type="gramStart"/>
+      <w:r>
+        <w:rPr>
+          <w:color w:val="000000"/>
+        </w:rPr>
+        <w:t>ui.R</w:t>
+      </w:r>
+      <w:proofErr w:type="spellEnd"/>
+      <w:proofErr w:type="gramEnd"/>
+      <w:r>
+        <w:rPr>
+          <w:color w:val="000000"/>
+        </w:rPr>
+        <w:t xml:space="preserve"> of validation app that mis-represented acceptable Wr values as </w:t>
       </w:r>
       <w:r>
         <w:rPr>
@@ -912,8 +1293,16 @@
         <w:rPr>
           <w:color w:val="000000"/>
         </w:rPr>
-        <w:t>-Dan</w:t>
-      </w:r>
+        <w:t>-</w:t>
+      </w:r>
+      <w:proofErr w:type="gramStart"/>
+      <w:r>
+        <w:rPr>
+          <w:color w:val="000000"/>
+        </w:rPr>
+        <w:t>Dan</w:t>
+      </w:r>
+      <w:proofErr w:type="gramEnd"/>
     </w:p>
     <w:p>
       <w:pPr>
@@ -933,7 +1322,21 @@
         <w:rPr>
           <w:color w:val="000000"/>
         </w:rPr>
-        <w:t>Force only “Validated” or “validated” for Verified.TL and Verified.Wr columns.  Added text to right column indicating what to type in these fields as a reminder.</w:t>
+        <w:t xml:space="preserve">Force only “Validated” or “validated” for Verified.TL and </w:t>
+      </w:r>
+      <w:proofErr w:type="spellStart"/>
+      <w:r>
+        <w:rPr>
+          <w:color w:val="000000"/>
+        </w:rPr>
+        <w:t>Verified.Wr</w:t>
+      </w:r>
+      <w:proofErr w:type="spellEnd"/>
+      <w:r>
+        <w:rPr>
+          <w:color w:val="000000"/>
+        </w:rPr>
+        <w:t xml:space="preserve"> columns.  Added text to right column indicating what to type in these fields as a reminder.</w:t>
       </w:r>
     </w:p>
     <w:p>
@@ -966,8 +1369,16 @@
         <w:rPr>
           <w:color w:val="000000"/>
         </w:rPr>
-        <w:t>is now: lake_year_gear.code_Sample_verified_date.csv</w:t>
-      </w:r>
+        <w:t xml:space="preserve">is now: </w:t>
+      </w:r>
+      <w:proofErr w:type="gramStart"/>
+      <w:r>
+        <w:rPr>
+          <w:color w:val="000000"/>
+        </w:rPr>
+        <w:t>lake_year_gear.code_Sample_verified_date.csv</w:t>
+      </w:r>
+      <w:proofErr w:type="gramEnd"/>
     </w:p>
     <w:p>
       <w:pPr>
@@ -1032,7 +1443,49 @@
         <w:rPr>
           <w:color w:val="000000"/>
         </w:rPr>
-        <w:t xml:space="preserve">Require TL_mm (SSP data) and TLmm (Age data) to be integers (S-central region measures in inches and converts to mm...this will require them to round to whole number to pass validation).  This was important as it changes the data type and creates problems when merging into </w:t>
+        <w:t xml:space="preserve">Require </w:t>
+      </w:r>
+      <w:proofErr w:type="spellStart"/>
+      <w:r>
+        <w:rPr>
+          <w:color w:val="000000"/>
+        </w:rPr>
+        <w:t>TL_mm</w:t>
+      </w:r>
+      <w:proofErr w:type="spellEnd"/>
+      <w:r>
+        <w:rPr>
+          <w:color w:val="000000"/>
+        </w:rPr>
+        <w:t xml:space="preserve"> (SSP data) and </w:t>
+      </w:r>
+      <w:proofErr w:type="spellStart"/>
+      <w:r>
+        <w:rPr>
+          <w:color w:val="000000"/>
+        </w:rPr>
+        <w:t>TLmm</w:t>
+      </w:r>
+      <w:proofErr w:type="spellEnd"/>
+      <w:r>
+        <w:rPr>
+          <w:color w:val="000000"/>
+        </w:rPr>
+        <w:t xml:space="preserve"> (Age data) to be integers (S-central region measures in inches and converts to mm.</w:t>
+      </w:r>
+      <w:proofErr w:type="gramStart"/>
+      <w:r>
+        <w:rPr>
+          <w:color w:val="000000"/>
+        </w:rPr>
+        <w:t>..this</w:t>
+      </w:r>
+      <w:proofErr w:type="gramEnd"/>
+      <w:r>
+        <w:rPr>
+          <w:color w:val="000000"/>
+        </w:rPr>
+        <w:t xml:space="preserve"> will require them to round to whole number to pass validation).  This was important as it changes the data type and creates problems when merging into </w:t>
       </w:r>
       <w:r>
         <w:rPr>
@@ -1092,25 +1545,63 @@
         <w:rPr>
           <w:color w:val="000000"/>
         </w:rPr>
-        <w:t>Removed code (</w:t>
-      </w:r>
-      <w:r>
-        <w:rPr>
-          <w:color w:val="000000"/>
-        </w:rPr>
-        <w:t>“</w:t>
-      </w:r>
-      <w:r>
-        <w:rPr>
-          <w:color w:val="000000"/>
-        </w:rPr>
-        <w:t>if(input$validateSamp != 0){</w:t>
-      </w:r>
-      <w:r>
-        <w:rPr>
-          <w:color w:val="000000"/>
-        </w:rPr>
-        <w:t>”) from Rende sample error table##### section so we no longer need to press “validate data” to get the error table to load after the file is first uploaded.  I then cleaned up the ui.R elements (removed the button and renumbered the steps to use)  This simplifies the user experience as validation tests just automatically run once the file is uploaded.</w:t>
+        <w:t>Removed code (“</w:t>
+      </w:r>
+      <w:proofErr w:type="gramStart"/>
+      <w:r>
+        <w:rPr>
+          <w:color w:val="000000"/>
+        </w:rPr>
+        <w:t>if(</w:t>
+      </w:r>
+      <w:proofErr w:type="spellStart"/>
+      <w:proofErr w:type="gramEnd"/>
+      <w:r>
+        <w:rPr>
+          <w:color w:val="000000"/>
+        </w:rPr>
+        <w:t>input$validateSamp</w:t>
+      </w:r>
+      <w:proofErr w:type="spellEnd"/>
+      <w:r>
+        <w:rPr>
+          <w:color w:val="000000"/>
+        </w:rPr>
+        <w:t xml:space="preserve"> != 0){</w:t>
+      </w:r>
+      <w:r>
+        <w:rPr>
+          <w:color w:val="000000"/>
+        </w:rPr>
+        <w:t>”) from Rende</w:t>
+      </w:r>
+      <w:r>
+        <w:rPr>
+          <w:color w:val="000000"/>
+        </w:rPr>
+        <w:t>r</w:t>
+      </w:r>
+      <w:r>
+        <w:rPr>
+          <w:color w:val="000000"/>
+        </w:rPr>
+        <w:t xml:space="preserve"> sample error table##### section so we no longer need to press “validate data” to get the error table to load after the file is first uploaded.  I then cleaned up the </w:t>
+      </w:r>
+      <w:proofErr w:type="spellStart"/>
+      <w:proofErr w:type="gramStart"/>
+      <w:r>
+        <w:rPr>
+          <w:color w:val="000000"/>
+        </w:rPr>
+        <w:t>ui.R</w:t>
+      </w:r>
+      <w:proofErr w:type="spellEnd"/>
+      <w:proofErr w:type="gramEnd"/>
+      <w:r>
+        <w:rPr>
+          <w:color w:val="000000"/>
+        </w:rPr>
+        <w:t xml:space="preserve"> elements (removed the button and renumbered the steps to use)  This simplifies the user experience as validation tests just automatically run once the file is uploaded.</w:t>
       </w:r>
       <w:r>
         <w:rPr>
@@ -1137,7 +1628,235 @@
         <w:rPr>
           <w:color w:val="000000"/>
         </w:rPr>
-        <w:t>Removed all_equal() function that tests if all column have same name and in the same order as it has been depreciated.  Now use identical() which works essentially as a drop in replacement given how I had all_equal() set up.</w:t>
+        <w:t xml:space="preserve">Removed </w:t>
+      </w:r>
+      <w:proofErr w:type="spellStart"/>
+      <w:r>
+        <w:rPr>
+          <w:color w:val="000000"/>
+        </w:rPr>
+        <w:t>all_</w:t>
+      </w:r>
+      <w:proofErr w:type="gramStart"/>
+      <w:r>
+        <w:rPr>
+          <w:color w:val="000000"/>
+        </w:rPr>
+        <w:t>equal</w:t>
+      </w:r>
+      <w:proofErr w:type="spellEnd"/>
+      <w:r>
+        <w:rPr>
+          <w:color w:val="000000"/>
+        </w:rPr>
+        <w:t>(</w:t>
+      </w:r>
+      <w:proofErr w:type="gramEnd"/>
+      <w:r>
+        <w:rPr>
+          <w:color w:val="000000"/>
+        </w:rPr>
+        <w:t xml:space="preserve">) function that tests if all column have same name and in the same order as it has been depreciated.  Now use </w:t>
+      </w:r>
+      <w:proofErr w:type="gramStart"/>
+      <w:r>
+        <w:rPr>
+          <w:color w:val="000000"/>
+        </w:rPr>
+        <w:t>identical(</w:t>
+      </w:r>
+      <w:proofErr w:type="gramEnd"/>
+      <w:r>
+        <w:rPr>
+          <w:color w:val="000000"/>
+        </w:rPr>
+        <w:t xml:space="preserve">) which works essentially as a drop in replacement given how I had </w:t>
+      </w:r>
+      <w:proofErr w:type="spellStart"/>
+      <w:r>
+        <w:rPr>
+          <w:color w:val="000000"/>
+        </w:rPr>
+        <w:t>all_equal</w:t>
+      </w:r>
+      <w:proofErr w:type="spellEnd"/>
+      <w:r>
+        <w:rPr>
+          <w:color w:val="000000"/>
+        </w:rPr>
+        <w:t>() set up.</w:t>
+      </w:r>
+    </w:p>
+    <w:p>
+      <w:pPr>
+        <w:numPr>
+          <w:ilvl w:val="0"/>
+          <w:numId w:val="1"/>
+        </w:numPr>
+        <w:pBdr>
+          <w:top w:val="nil"/>
+          <w:left w:val="nil"/>
+          <w:bottom w:val="nil"/>
+          <w:right w:val="nil"/>
+          <w:between w:val="nil"/>
+        </w:pBdr>
+      </w:pPr>
+      <w:r>
+        <w:rPr>
+          <w:color w:val="000000"/>
+        </w:rPr>
+        <w:t xml:space="preserve">1/24/2024 – Dan bug fixes found by Kendal Robbins related to new “verified” columns not </w:t>
+      </w:r>
+      <w:proofErr w:type="gramStart"/>
+      <w:r>
+        <w:rPr>
+          <w:color w:val="000000"/>
+        </w:rPr>
+        <w:t>working</w:t>
+      </w:r>
+      <w:proofErr w:type="gramEnd"/>
+    </w:p>
+    <w:p>
+      <w:pPr>
+        <w:numPr>
+          <w:ilvl w:val="1"/>
+          <w:numId w:val="1"/>
+        </w:numPr>
+        <w:pBdr>
+          <w:top w:val="nil"/>
+          <w:left w:val="nil"/>
+          <w:bottom w:val="nil"/>
+          <w:right w:val="nil"/>
+          <w:between w:val="nil"/>
+        </w:pBdr>
+      </w:pPr>
+      <w:r>
+        <w:rPr>
+          <w:color w:val="000000"/>
+        </w:rPr>
+        <w:t>H</w:t>
+      </w:r>
+      <w:r>
+        <w:rPr>
+          <w:color w:val="000000"/>
+        </w:rPr>
+        <w:t>ad some “or” statements where I needed “and”</w:t>
+      </w:r>
+    </w:p>
+    <w:p>
+      <w:pPr>
+        <w:numPr>
+          <w:ilvl w:val="1"/>
+          <w:numId w:val="1"/>
+        </w:numPr>
+        <w:pBdr>
+          <w:top w:val="nil"/>
+          <w:left w:val="nil"/>
+          <w:bottom w:val="nil"/>
+          <w:right w:val="nil"/>
+          <w:between w:val="nil"/>
+        </w:pBdr>
+      </w:pPr>
+      <w:r>
+        <w:rPr>
+          <w:color w:val="000000"/>
+        </w:rPr>
+        <w:t>D</w:t>
+      </w:r>
+      <w:r>
+        <w:rPr>
+          <w:color w:val="000000"/>
+        </w:rPr>
+        <w:t>id not anticipate people writing “verified” with quote marks (but I can see from the instructions why they would</w:t>
+      </w:r>
+      <w:r>
+        <w:rPr>
+          <w:color w:val="000000"/>
+        </w:rPr>
+        <w:t>...I also changed instructions to indicate quotes not needed</w:t>
+      </w:r>
+      <w:r>
+        <w:rPr>
+          <w:color w:val="000000"/>
+        </w:rPr>
+        <w:t xml:space="preserve">), so added code to pick up </w:t>
+      </w:r>
+      <w:r>
+        <w:rPr>
+          <w:color w:val="000000"/>
+        </w:rPr>
+        <w:t xml:space="preserve">“verified” with quotes </w:t>
+      </w:r>
+      <w:r>
+        <w:rPr>
+          <w:color w:val="000000"/>
+        </w:rPr>
+        <w:t xml:space="preserve">as marked verified.  </w:t>
+      </w:r>
+    </w:p>
+    <w:p>
+      <w:pPr>
+        <w:numPr>
+          <w:ilvl w:val="1"/>
+          <w:numId w:val="1"/>
+        </w:numPr>
+        <w:pBdr>
+          <w:top w:val="nil"/>
+          <w:left w:val="nil"/>
+          <w:bottom w:val="nil"/>
+          <w:right w:val="nil"/>
+          <w:between w:val="nil"/>
+        </w:pBdr>
+      </w:pPr>
+      <w:r>
+        <w:rPr>
+          <w:color w:val="000000"/>
+        </w:rPr>
+        <w:t>F</w:t>
+      </w:r>
+      <w:r>
+        <w:rPr>
+          <w:color w:val="000000"/>
+        </w:rPr>
+        <w:t>ound</w:t>
+      </w:r>
+      <w:r>
+        <w:rPr>
+          <w:color w:val="000000"/>
+        </w:rPr>
+        <w:t>/fixed</w:t>
+      </w:r>
+      <w:r>
+        <w:rPr>
+          <w:color w:val="000000"/>
+        </w:rPr>
+        <w:t xml:space="preserve"> code issue in the </w:t>
+      </w:r>
+      <w:proofErr w:type="spellStart"/>
+      <w:r>
+        <w:rPr>
+          <w:color w:val="000000"/>
+        </w:rPr>
+        <w:t>non</w:t>
+      </w:r>
+      <w:r>
+        <w:rPr>
+          <w:color w:val="000000"/>
+        </w:rPr>
+        <w:t>_</w:t>
+      </w:r>
+      <w:r>
+        <w:rPr>
+          <w:color w:val="000000"/>
+        </w:rPr>
+        <w:t>integerTL</w:t>
+      </w:r>
+      <w:proofErr w:type="spellEnd"/>
+      <w:r>
+        <w:rPr>
+          <w:color w:val="000000"/>
+        </w:rPr>
+        <w:t xml:space="preserve"> code I had...was minor but produced an error if you clicked on the button to get row numbers when there were no offending rows.</w:t>
       </w:r>
     </w:p>
     <w:sectPr>

</xml_diff>

<commit_message>
2-23-2024 through 5-29-2024 bug fixes
</commit_message>
<xml_diff>
--- a/Update Log-Data Validation app.docx
+++ b/Update Log-Data Validation app.docx
@@ -1,6 +1,6 @@
 
 <file path=word/document.xml><?xml version="1.0" encoding="utf-8"?>
-<w:document xmlns:wpc="http://schemas.microsoft.com/office/word/2010/wordprocessingCanvas" xmlns:cx="http://schemas.microsoft.com/office/drawing/2014/chartex" xmlns:cx1="http://schemas.microsoft.com/office/drawing/2015/9/8/chartex" xmlns:cx2="http://schemas.microsoft.com/office/drawing/2015/10/21/chartex" xmlns:cx3="http://schemas.microsoft.com/office/drawing/2016/5/9/chartex" xmlns:cx4="http://schemas.microsoft.com/office/drawing/2016/5/10/chartex" xmlns:cx5="http://schemas.microsoft.com/office/drawing/2016/5/11/chartex" xmlns:cx6="http://schemas.microsoft.com/office/drawing/2016/5/12/chartex" xmlns:cx7="http://schemas.microsoft.com/office/drawing/2016/5/13/chartex" xmlns:cx8="http://schemas.microsoft.com/office/drawing/2016/5/14/chartex" xmlns:mc="http://schemas.openxmlformats.org/markup-compatibility/2006" xmlns:aink="http://schemas.microsoft.com/office/drawing/2016/ink" xmlns:am3d="http://schemas.microsoft.com/office/drawing/2017/model3d" xmlns:o="urn:schemas-microsoft-com:office:office" xmlns:oel="http://schemas.microsoft.com/office/2019/extlst" xmlns:r="http://schemas.openxmlformats.org/officeDocument/2006/relationships" xmlns:m="http://schemas.openxmlformats.org/officeDocument/2006/math" xmlns:v="urn:schemas-microsoft-com:vml" xmlns:wp14="http://schemas.microsoft.com/office/word/2010/wordprocessingDrawing" xmlns:wp="http://schemas.openxmlformats.org/drawingml/2006/wordprocessingDrawing" xmlns:w10="urn:schemas-microsoft-com:office:word" xmlns:w="http://schemas.openxmlformats.org/wordprocessingml/2006/main" xmlns:w14="http://schemas.microsoft.com/office/word/2010/wordml" xmlns:w15="http://schemas.microsoft.com/office/word/2012/wordml" xmlns:w16cex="http://schemas.microsoft.com/office/word/2018/wordml/cex" xmlns:w16cid="http://schemas.microsoft.com/office/word/2016/wordml/cid" xmlns:w16="http://schemas.microsoft.com/office/word/2018/wordml" xmlns:w16sdtdh="http://schemas.microsoft.com/office/word/2020/wordml/sdtdatahash" xmlns:w16se="http://schemas.microsoft.com/office/word/2015/wordml/symex" xmlns:wpg="http://schemas.microsoft.com/office/word/2010/wordprocessingGroup" xmlns:wpi="http://schemas.microsoft.com/office/word/2010/wordprocessingInk" xmlns:wne="http://schemas.microsoft.com/office/word/2006/wordml" xmlns:wps="http://schemas.microsoft.com/office/word/2010/wordprocessingShape" mc:Ignorable="w14 w15 w16se w16cid w16 w16cex w16sdtdh wp14">
+<w:document xmlns:wpc="http://schemas.microsoft.com/office/word/2010/wordprocessingCanvas" xmlns:cx="http://schemas.microsoft.com/office/drawing/2014/chartex" xmlns:cx1="http://schemas.microsoft.com/office/drawing/2015/9/8/chartex" xmlns:cx2="http://schemas.microsoft.com/office/drawing/2015/10/21/chartex" xmlns:cx3="http://schemas.microsoft.com/office/drawing/2016/5/9/chartex" xmlns:cx4="http://schemas.microsoft.com/office/drawing/2016/5/10/chartex" xmlns:cx5="http://schemas.microsoft.com/office/drawing/2016/5/11/chartex" xmlns:cx6="http://schemas.microsoft.com/office/drawing/2016/5/12/chartex" xmlns:cx7="http://schemas.microsoft.com/office/drawing/2016/5/13/chartex" xmlns:cx8="http://schemas.microsoft.com/office/drawing/2016/5/14/chartex" xmlns:mc="http://schemas.openxmlformats.org/markup-compatibility/2006" xmlns:aink="http://schemas.microsoft.com/office/drawing/2016/ink" xmlns:am3d="http://schemas.microsoft.com/office/drawing/2017/model3d" xmlns:o="urn:schemas-microsoft-com:office:office" xmlns:oel="http://schemas.microsoft.com/office/2019/extlst" xmlns:r="http://schemas.openxmlformats.org/officeDocument/2006/relationships" xmlns:m="http://schemas.openxmlformats.org/officeDocument/2006/math" xmlns:v="urn:schemas-microsoft-com:vml" xmlns:wp14="http://schemas.microsoft.com/office/word/2010/wordprocessingDrawing" xmlns:wp="http://schemas.openxmlformats.org/drawingml/2006/wordprocessingDrawing" xmlns:w10="urn:schemas-microsoft-com:office:word" xmlns:w="http://schemas.openxmlformats.org/wordprocessingml/2006/main" xmlns:w14="http://schemas.microsoft.com/office/word/2010/wordml" xmlns:w15="http://schemas.microsoft.com/office/word/2012/wordml" xmlns:w16cex="http://schemas.microsoft.com/office/word/2018/wordml/cex" xmlns:w16cid="http://schemas.microsoft.com/office/word/2016/wordml/cid" xmlns:w16="http://schemas.microsoft.com/office/word/2018/wordml" xmlns:w16du="http://schemas.microsoft.com/office/word/2023/wordml/word16du" xmlns:w16sdtdh="http://schemas.microsoft.com/office/word/2020/wordml/sdtdatahash" xmlns:w16se="http://schemas.microsoft.com/office/word/2015/wordml/symex" xmlns:wpg="http://schemas.microsoft.com/office/word/2010/wordprocessingGroup" xmlns:wpi="http://schemas.microsoft.com/office/word/2010/wordprocessingInk" xmlns:wne="http://schemas.microsoft.com/office/word/2006/wordml" xmlns:wps="http://schemas.microsoft.com/office/word/2010/wordprocessingShape" mc:Ignorable="w14 w15 w16se w16cid w16 w16cex w16sdtdh w16du wp14">
   <w:body>
     <w:p>
       <w:r>
@@ -1857,6 +1857,540 @@
           <w:color w:val="000000"/>
         </w:rPr>
         <w:t xml:space="preserve"> code I had...was minor but produced an error if you clicked on the button to get row numbers when there were no offending rows.</w:t>
+      </w:r>
+    </w:p>
+    <w:p>
+      <w:pPr>
+        <w:numPr>
+          <w:ilvl w:val="0"/>
+          <w:numId w:val="1"/>
+        </w:numPr>
+        <w:pBdr>
+          <w:top w:val="nil"/>
+          <w:left w:val="nil"/>
+          <w:bottom w:val="nil"/>
+          <w:right w:val="nil"/>
+          <w:between w:val="nil"/>
+        </w:pBdr>
+      </w:pPr>
+      <w:r>
+        <w:rPr>
+          <w:color w:val="000000"/>
+        </w:rPr>
+        <w:t xml:space="preserve">2/13/2024 – Dan added code to refine ages allowed on age data validation </w:t>
+      </w:r>
+      <w:proofErr w:type="gramStart"/>
+      <w:r>
+        <w:rPr>
+          <w:color w:val="000000"/>
+        </w:rPr>
+        <w:t>tab</w:t>
+      </w:r>
+      <w:proofErr w:type="gramEnd"/>
+    </w:p>
+    <w:p>
+      <w:pPr>
+        <w:numPr>
+          <w:ilvl w:val="1"/>
+          <w:numId w:val="1"/>
+        </w:numPr>
+        <w:pBdr>
+          <w:top w:val="nil"/>
+          <w:left w:val="nil"/>
+          <w:bottom w:val="nil"/>
+          <w:right w:val="nil"/>
+          <w:between w:val="nil"/>
+        </w:pBdr>
+      </w:pPr>
+      <w:r>
+        <w:rPr>
+          <w:color w:val="000000"/>
+        </w:rPr>
+        <w:t>0-20 for most species now (was up to 40)</w:t>
+      </w:r>
+    </w:p>
+    <w:p>
+      <w:pPr>
+        <w:numPr>
+          <w:ilvl w:val="1"/>
+          <w:numId w:val="1"/>
+        </w:numPr>
+        <w:pBdr>
+          <w:top w:val="nil"/>
+          <w:left w:val="nil"/>
+          <w:bottom w:val="nil"/>
+          <w:right w:val="nil"/>
+          <w:between w:val="nil"/>
+        </w:pBdr>
+      </w:pPr>
+      <w:r>
+        <w:rPr>
+          <w:color w:val="000000"/>
+        </w:rPr>
+        <w:t>0-40 for large catfish spp (spp code 114, 115, 401)</w:t>
+      </w:r>
+    </w:p>
+    <w:p>
+      <w:pPr>
+        <w:numPr>
+          <w:ilvl w:val="1"/>
+          <w:numId w:val="1"/>
+        </w:numPr>
+        <w:pBdr>
+          <w:top w:val="nil"/>
+          <w:left w:val="nil"/>
+          <w:bottom w:val="nil"/>
+          <w:right w:val="nil"/>
+          <w:between w:val="nil"/>
+        </w:pBdr>
+      </w:pPr>
+      <w:r>
+        <w:rPr>
+          <w:color w:val="000000"/>
+        </w:rPr>
+        <w:t xml:space="preserve">0-100 for long lived species (spp code </w:t>
+      </w:r>
+      <w:r>
+        <w:rPr>
+          <w:color w:val="000000"/>
+        </w:rPr>
+        <w:t>302-307, 311, 321, 325 or 402-405</w:t>
+      </w:r>
+      <w:r>
+        <w:rPr>
+          <w:color w:val="000000"/>
+        </w:rPr>
+        <w:t>)</w:t>
+      </w:r>
+    </w:p>
+    <w:p>
+      <w:pPr>
+        <w:numPr>
+          <w:ilvl w:val="0"/>
+          <w:numId w:val="1"/>
+        </w:numPr>
+        <w:pBdr>
+          <w:top w:val="nil"/>
+          <w:left w:val="nil"/>
+          <w:bottom w:val="nil"/>
+          <w:right w:val="nil"/>
+          <w:between w:val="nil"/>
+        </w:pBdr>
+      </w:pPr>
+      <w:r>
+        <w:rPr>
+          <w:color w:val="000000"/>
+        </w:rPr>
+        <w:t xml:space="preserve">5/29/2024 – Dan </w:t>
+      </w:r>
+      <w:proofErr w:type="gramStart"/>
+      <w:r>
+        <w:rPr>
+          <w:color w:val="000000"/>
+        </w:rPr>
+        <w:t>bug</w:t>
+      </w:r>
+      <w:proofErr w:type="gramEnd"/>
+      <w:r>
+        <w:rPr>
+          <w:color w:val="000000"/>
+        </w:rPr>
+        <w:t xml:space="preserve"> fix for issue found by Madison Mitchell where having blank gear length caused app to crash.  This resulted from section of code that checks gear length and gear effort to be sure they are reasonable </w:t>
+      </w:r>
+      <w:proofErr w:type="gramStart"/>
+      <w:r>
+        <w:rPr>
+          <w:color w:val="000000"/>
+        </w:rPr>
+        <w:t>values</w:t>
+      </w:r>
+      <w:proofErr w:type="gramEnd"/>
+    </w:p>
+    <w:p>
+      <w:pPr>
+        <w:numPr>
+          <w:ilvl w:val="1"/>
+          <w:numId w:val="1"/>
+        </w:numPr>
+        <w:pBdr>
+          <w:top w:val="nil"/>
+          <w:left w:val="nil"/>
+          <w:bottom w:val="nil"/>
+          <w:right w:val="nil"/>
+          <w:between w:val="nil"/>
+        </w:pBdr>
+      </w:pPr>
+      <w:r>
+        <w:rPr>
+          <w:color w:val="000000"/>
+        </w:rPr>
+        <w:t>Dray had coded this to identify offending rows using a new column (</w:t>
+      </w:r>
+      <w:proofErr w:type="spellStart"/>
+      <w:r>
+        <w:rPr>
+          <w:color w:val="000000"/>
+        </w:rPr>
+        <w:t>NAlength</w:t>
+      </w:r>
+      <w:proofErr w:type="spellEnd"/>
+      <w:r>
+        <w:rPr>
+          <w:color w:val="000000"/>
+        </w:rPr>
+        <w:t xml:space="preserve"> or </w:t>
+      </w:r>
+      <w:proofErr w:type="spellStart"/>
+      <w:r>
+        <w:rPr>
+          <w:color w:val="000000"/>
+        </w:rPr>
+        <w:t>NAeffort</w:t>
+      </w:r>
+      <w:proofErr w:type="spellEnd"/>
+      <w:r>
+        <w:rPr>
+          <w:color w:val="000000"/>
+        </w:rPr>
+        <w:t xml:space="preserve">) where “TRUE” indicates missing values that are required, filtered by those rows, then used a column number to delete the new variable once filtered...but now that we are adding </w:t>
+      </w:r>
+      <w:r>
+        <w:rPr>
+          <w:color w:val="000000"/>
+        </w:rPr>
+        <w:t xml:space="preserve">Verified.TL and </w:t>
+      </w:r>
+      <w:proofErr w:type="spellStart"/>
+      <w:r>
+        <w:rPr>
+          <w:color w:val="000000"/>
+        </w:rPr>
+        <w:t>Verified.Wr</w:t>
+      </w:r>
+      <w:proofErr w:type="spellEnd"/>
+      <w:r>
+        <w:rPr>
+          <w:color w:val="000000"/>
+        </w:rPr>
+        <w:t xml:space="preserve">, there are 2 </w:t>
+      </w:r>
+      <w:r>
+        <w:rPr>
+          <w:color w:val="000000"/>
+        </w:rPr>
+        <w:lastRenderedPageBreak/>
+        <w:t xml:space="preserve">more columns to the left of the column to be deleted, so this was not deleting the right column resulting in error when </w:t>
+      </w:r>
+      <w:proofErr w:type="spellStart"/>
+      <w:r>
+        <w:rPr>
+          <w:color w:val="000000"/>
+        </w:rPr>
+        <w:t>rbind</w:t>
+      </w:r>
+      <w:proofErr w:type="spellEnd"/>
+      <w:r>
+        <w:rPr>
+          <w:color w:val="000000"/>
+        </w:rPr>
+        <w:t xml:space="preserve"> was used to merge this </w:t>
+      </w:r>
+      <w:proofErr w:type="spellStart"/>
+      <w:r>
+        <w:rPr>
+          <w:color w:val="000000"/>
+        </w:rPr>
+        <w:t>dataframe</w:t>
+      </w:r>
+      <w:proofErr w:type="spellEnd"/>
+      <w:r>
+        <w:rPr>
+          <w:color w:val="000000"/>
+        </w:rPr>
+        <w:t xml:space="preserve"> with one that has gear length or effort values that were present but out of the legal range. </w:t>
+      </w:r>
+    </w:p>
+    <w:p>
+      <w:pPr>
+        <w:numPr>
+          <w:ilvl w:val="1"/>
+          <w:numId w:val="1"/>
+        </w:numPr>
+        <w:pBdr>
+          <w:top w:val="nil"/>
+          <w:left w:val="nil"/>
+          <w:bottom w:val="nil"/>
+          <w:right w:val="nil"/>
+          <w:between w:val="nil"/>
+        </w:pBdr>
+      </w:pPr>
+      <w:r>
+        <w:t>Fix:</w:t>
+      </w:r>
+    </w:p>
+    <w:p>
+      <w:pPr>
+        <w:numPr>
+          <w:ilvl w:val="2"/>
+          <w:numId w:val="1"/>
+        </w:numPr>
+        <w:pBdr>
+          <w:top w:val="nil"/>
+          <w:left w:val="nil"/>
+          <w:bottom w:val="nil"/>
+          <w:right w:val="nil"/>
+          <w:between w:val="nil"/>
+        </w:pBdr>
+      </w:pPr>
+      <w:r>
+        <w:rPr>
+          <w:color w:val="000000"/>
+        </w:rPr>
+        <w:t xml:space="preserve">I replaced with a </w:t>
+      </w:r>
+      <w:proofErr w:type="spellStart"/>
+      <w:r>
+        <w:rPr>
+          <w:color w:val="000000"/>
+        </w:rPr>
+        <w:t>dplyr</w:t>
+      </w:r>
+      <w:proofErr w:type="spellEnd"/>
+      <w:r>
+        <w:rPr>
+          <w:color w:val="000000"/>
+        </w:rPr>
+        <w:t xml:space="preserve"> </w:t>
+      </w:r>
+      <w:proofErr w:type="gramStart"/>
+      <w:r>
+        <w:rPr>
+          <w:color w:val="000000"/>
+        </w:rPr>
+        <w:t>select(</w:t>
+      </w:r>
+      <w:proofErr w:type="gramEnd"/>
+      <w:r>
+        <w:rPr>
+          <w:color w:val="000000"/>
+        </w:rPr>
+        <w:t>) function to drop the column by column name instead of number</w:t>
+      </w:r>
+    </w:p>
+    <w:p>
+      <w:pPr>
+        <w:numPr>
+          <w:ilvl w:val="2"/>
+          <w:numId w:val="1"/>
+        </w:numPr>
+        <w:pBdr>
+          <w:top w:val="nil"/>
+          <w:left w:val="nil"/>
+          <w:bottom w:val="nil"/>
+          <w:right w:val="nil"/>
+          <w:between w:val="nil"/>
+        </w:pBdr>
+      </w:pPr>
+      <w:r>
+        <w:rPr>
+          <w:color w:val="000000"/>
+        </w:rPr>
+        <w:t xml:space="preserve">Also searched code for [, </w:t>
+      </w:r>
+      <w:proofErr w:type="gramStart"/>
+      <w:r>
+        <w:rPr>
+          <w:color w:val="000000"/>
+        </w:rPr>
+        <w:t>or ,</w:t>
+      </w:r>
+      <w:proofErr w:type="gramEnd"/>
+      <w:r>
+        <w:rPr>
+          <w:color w:val="000000"/>
+        </w:rPr>
+        <w:t>] to try to find/replace all other instances where column numbers instead of names had been used.</w:t>
+      </w:r>
+      <w:r>
+        <w:rPr>
+          <w:color w:val="000000"/>
+        </w:rPr>
+        <w:t>...found the following and replaced with select() function:</w:t>
+      </w:r>
+    </w:p>
+    <w:p>
+      <w:pPr>
+        <w:numPr>
+          <w:ilvl w:val="3"/>
+          <w:numId w:val="1"/>
+        </w:numPr>
+        <w:pBdr>
+          <w:top w:val="nil"/>
+          <w:left w:val="nil"/>
+          <w:bottom w:val="nil"/>
+          <w:right w:val="nil"/>
+          <w:between w:val="nil"/>
+        </w:pBdr>
+      </w:pPr>
+      <w:r>
+        <w:rPr>
+          <w:color w:val="000000"/>
+        </w:rPr>
+        <w:t>In code to download validated sample, column numbers were used to rearrange column order</w:t>
+      </w:r>
+      <w:r>
+        <w:rPr>
+          <w:color w:val="000000"/>
+        </w:rPr>
+        <w:t xml:space="preserve"> as last step before writing </w:t>
+      </w:r>
+      <w:proofErr w:type="gramStart"/>
+      <w:r>
+        <w:rPr>
+          <w:color w:val="000000"/>
+        </w:rPr>
+        <w:t>file</w:t>
+      </w:r>
+      <w:proofErr w:type="gramEnd"/>
+    </w:p>
+    <w:p>
+      <w:pPr>
+        <w:numPr>
+          <w:ilvl w:val="3"/>
+          <w:numId w:val="1"/>
+        </w:numPr>
+        <w:pBdr>
+          <w:top w:val="nil"/>
+          <w:left w:val="nil"/>
+          <w:bottom w:val="nil"/>
+          <w:right w:val="nil"/>
+          <w:between w:val="nil"/>
+        </w:pBdr>
+      </w:pPr>
+      <w:r>
+        <w:t xml:space="preserve">Code checking for number of individuals (NOI) is not 0 or </w:t>
+      </w:r>
+      <w:proofErr w:type="gramStart"/>
+      <w:r>
+        <w:t>NA</w:t>
+      </w:r>
+      <w:proofErr w:type="gramEnd"/>
+    </w:p>
+    <w:p>
+      <w:pPr>
+        <w:numPr>
+          <w:ilvl w:val="3"/>
+          <w:numId w:val="1"/>
+        </w:numPr>
+        <w:pBdr>
+          <w:top w:val="nil"/>
+          <w:left w:val="nil"/>
+          <w:bottom w:val="nil"/>
+          <w:right w:val="nil"/>
+          <w:between w:val="nil"/>
+        </w:pBdr>
+      </w:pPr>
+      <w:r>
+        <w:t xml:space="preserve">Block of code creating </w:t>
+      </w:r>
+      <w:proofErr w:type="spellStart"/>
+      <w:r>
+        <w:t>output$sampleLength</w:t>
+      </w:r>
+      <w:proofErr w:type="spellEnd"/>
+      <w:r>
+        <w:t xml:space="preserve"> that is used to print row numbers when checkbox is checked.</w:t>
+      </w:r>
+    </w:p>
+    <w:p>
+      <w:pPr>
+        <w:numPr>
+          <w:ilvl w:val="3"/>
+          <w:numId w:val="1"/>
+        </w:numPr>
+        <w:pBdr>
+          <w:top w:val="nil"/>
+          <w:left w:val="nil"/>
+          <w:bottom w:val="nil"/>
+          <w:right w:val="nil"/>
+          <w:between w:val="nil"/>
+        </w:pBdr>
+      </w:pPr>
+      <w:r>
+        <w:t xml:space="preserve">Block of code creating </w:t>
+      </w:r>
+      <w:proofErr w:type="spellStart"/>
+      <w:r>
+        <w:t>output$sample</w:t>
+      </w:r>
+      <w:r>
+        <w:t>Effort</w:t>
+      </w:r>
+      <w:proofErr w:type="spellEnd"/>
+      <w:r>
+        <w:t xml:space="preserve"> that is used to print row numbers when checkbox is checked.</w:t>
+      </w:r>
+    </w:p>
+    <w:p>
+      <w:pPr>
+        <w:numPr>
+          <w:ilvl w:val="3"/>
+          <w:numId w:val="1"/>
+        </w:numPr>
+        <w:pBdr>
+          <w:top w:val="nil"/>
+          <w:left w:val="nil"/>
+          <w:bottom w:val="nil"/>
+          <w:right w:val="nil"/>
+          <w:between w:val="nil"/>
+        </w:pBdr>
+      </w:pPr>
+      <w:r>
+        <w:t>Code evaluating if NOI is 0 or NA in age data (2 locations in code)</w:t>
+      </w:r>
+    </w:p>
+    <w:p>
+      <w:pPr>
+        <w:numPr>
+          <w:ilvl w:val="3"/>
+          <w:numId w:val="1"/>
+        </w:numPr>
+        <w:pBdr>
+          <w:top w:val="nil"/>
+          <w:left w:val="nil"/>
+          <w:bottom w:val="nil"/>
+          <w:right w:val="nil"/>
+          <w:between w:val="nil"/>
+        </w:pBdr>
+      </w:pPr>
+      <w:r>
+        <w:t>Code evaluating if TL was blank on age data (</w:t>
+      </w:r>
+      <w:proofErr w:type="spellStart"/>
+      <w:r>
+        <w:t>NATLAge</w:t>
+      </w:r>
+      <w:proofErr w:type="spellEnd"/>
+      <w:r>
+        <w:t>) (2 locations in code)</w:t>
+      </w:r>
+    </w:p>
+    <w:p>
+      <w:pPr>
+        <w:numPr>
+          <w:ilvl w:val="1"/>
+          <w:numId w:val="1"/>
+        </w:numPr>
+        <w:pBdr>
+          <w:top w:val="nil"/>
+          <w:left w:val="nil"/>
+          <w:bottom w:val="nil"/>
+          <w:right w:val="nil"/>
+          <w:between w:val="nil"/>
+        </w:pBdr>
+      </w:pPr>
+      <w:r>
+        <w:t>Added some code to put up a modal box if an Age data file were uploaded for sampling validation or if a Sampling data file were uploaded for age data validation.  This prevents crashing app if the wrong file type is loaded.</w:t>
       </w:r>
     </w:p>
     <w:sectPr>
@@ -1870,7 +2404,7 @@
 </file>
 
 <file path=word/endnotes.xml><?xml version="1.0" encoding="utf-8"?>
-<w:endnotes xmlns:wpc="http://schemas.microsoft.com/office/word/2010/wordprocessingCanvas" xmlns:cx="http://schemas.microsoft.com/office/drawing/2014/chartex" xmlns:cx1="http://schemas.microsoft.com/office/drawing/2015/9/8/chartex" xmlns:cx2="http://schemas.microsoft.com/office/drawing/2015/10/21/chartex" xmlns:cx3="http://schemas.microsoft.com/office/drawing/2016/5/9/chartex" xmlns:cx4="http://schemas.microsoft.com/office/drawing/2016/5/10/chartex" xmlns:cx5="http://schemas.microsoft.com/office/drawing/2016/5/11/chartex" xmlns:cx6="http://schemas.microsoft.com/office/drawing/2016/5/12/chartex" xmlns:cx7="http://schemas.microsoft.com/office/drawing/2016/5/13/chartex" xmlns:cx8="http://schemas.microsoft.com/office/drawing/2016/5/14/chartex" xmlns:mc="http://schemas.openxmlformats.org/markup-compatibility/2006" xmlns:aink="http://schemas.microsoft.com/office/drawing/2016/ink" xmlns:am3d="http://schemas.microsoft.com/office/drawing/2017/model3d" xmlns:o="urn:schemas-microsoft-com:office:office" xmlns:oel="http://schemas.microsoft.com/office/2019/extlst" xmlns:r="http://schemas.openxmlformats.org/officeDocument/2006/relationships" xmlns:m="http://schemas.openxmlformats.org/officeDocument/2006/math" xmlns:v="urn:schemas-microsoft-com:vml" xmlns:wp14="http://schemas.microsoft.com/office/word/2010/wordprocessingDrawing" xmlns:wp="http://schemas.openxmlformats.org/drawingml/2006/wordprocessingDrawing" xmlns:w10="urn:schemas-microsoft-com:office:word" xmlns:w="http://schemas.openxmlformats.org/wordprocessingml/2006/main" xmlns:w14="http://schemas.microsoft.com/office/word/2010/wordml" xmlns:w15="http://schemas.microsoft.com/office/word/2012/wordml" xmlns:w16cex="http://schemas.microsoft.com/office/word/2018/wordml/cex" xmlns:w16cid="http://schemas.microsoft.com/office/word/2016/wordml/cid" xmlns:w16="http://schemas.microsoft.com/office/word/2018/wordml" xmlns:w16sdtdh="http://schemas.microsoft.com/office/word/2020/wordml/sdtdatahash" xmlns:w16se="http://schemas.microsoft.com/office/word/2015/wordml/symex" xmlns:wpg="http://schemas.microsoft.com/office/word/2010/wordprocessingGroup" xmlns:wpi="http://schemas.microsoft.com/office/word/2010/wordprocessingInk" xmlns:wne="http://schemas.microsoft.com/office/word/2006/wordml" xmlns:wps="http://schemas.microsoft.com/office/word/2010/wordprocessingShape" mc:Ignorable="w14 w15 w16se w16cid w16 w16cex w16sdtdh wp14">
+<w:endnotes xmlns:wpc="http://schemas.microsoft.com/office/word/2010/wordprocessingCanvas" xmlns:cx="http://schemas.microsoft.com/office/drawing/2014/chartex" xmlns:cx1="http://schemas.microsoft.com/office/drawing/2015/9/8/chartex" xmlns:cx2="http://schemas.microsoft.com/office/drawing/2015/10/21/chartex" xmlns:cx3="http://schemas.microsoft.com/office/drawing/2016/5/9/chartex" xmlns:cx4="http://schemas.microsoft.com/office/drawing/2016/5/10/chartex" xmlns:cx5="http://schemas.microsoft.com/office/drawing/2016/5/11/chartex" xmlns:cx6="http://schemas.microsoft.com/office/drawing/2016/5/12/chartex" xmlns:cx7="http://schemas.microsoft.com/office/drawing/2016/5/13/chartex" xmlns:cx8="http://schemas.microsoft.com/office/drawing/2016/5/14/chartex" xmlns:mc="http://schemas.openxmlformats.org/markup-compatibility/2006" xmlns:aink="http://schemas.microsoft.com/office/drawing/2016/ink" xmlns:am3d="http://schemas.microsoft.com/office/drawing/2017/model3d" xmlns:o="urn:schemas-microsoft-com:office:office" xmlns:oel="http://schemas.microsoft.com/office/2019/extlst" xmlns:r="http://schemas.openxmlformats.org/officeDocument/2006/relationships" xmlns:m="http://schemas.openxmlformats.org/officeDocument/2006/math" xmlns:v="urn:schemas-microsoft-com:vml" xmlns:wp14="http://schemas.microsoft.com/office/word/2010/wordprocessingDrawing" xmlns:wp="http://schemas.openxmlformats.org/drawingml/2006/wordprocessingDrawing" xmlns:w10="urn:schemas-microsoft-com:office:word" xmlns:w="http://schemas.openxmlformats.org/wordprocessingml/2006/main" xmlns:w14="http://schemas.microsoft.com/office/word/2010/wordml" xmlns:w15="http://schemas.microsoft.com/office/word/2012/wordml" xmlns:w16cex="http://schemas.microsoft.com/office/word/2018/wordml/cex" xmlns:w16cid="http://schemas.microsoft.com/office/word/2016/wordml/cid" xmlns:w16="http://schemas.microsoft.com/office/word/2018/wordml" xmlns:w16du="http://schemas.microsoft.com/office/word/2023/wordml/word16du" xmlns:w16sdtdh="http://schemas.microsoft.com/office/word/2020/wordml/sdtdatahash" xmlns:w16se="http://schemas.microsoft.com/office/word/2015/wordml/symex" xmlns:wpg="http://schemas.microsoft.com/office/word/2010/wordprocessingGroup" xmlns:wpi="http://schemas.microsoft.com/office/word/2010/wordprocessingInk" xmlns:wne="http://schemas.microsoft.com/office/word/2006/wordml" xmlns:wps="http://schemas.microsoft.com/office/word/2010/wordprocessingShape" mc:Ignorable="w14 w15 w16se w16cid w16 w16cex w16sdtdh w16du wp14">
   <w:endnote w:type="separator" w:id="-1">
     <w:p>
       <w:r>
@@ -1889,7 +2423,7 @@
 </file>
 
 <file path=word/footnotes.xml><?xml version="1.0" encoding="utf-8"?>
-<w:footnotes xmlns:wpc="http://schemas.microsoft.com/office/word/2010/wordprocessingCanvas" xmlns:cx="http://schemas.microsoft.com/office/drawing/2014/chartex" xmlns:cx1="http://schemas.microsoft.com/office/drawing/2015/9/8/chartex" xmlns:cx2="http://schemas.microsoft.com/office/drawing/2015/10/21/chartex" xmlns:cx3="http://schemas.microsoft.com/office/drawing/2016/5/9/chartex" xmlns:cx4="http://schemas.microsoft.com/office/drawing/2016/5/10/chartex" xmlns:cx5="http://schemas.microsoft.com/office/drawing/2016/5/11/chartex" xmlns:cx6="http://schemas.microsoft.com/office/drawing/2016/5/12/chartex" xmlns:cx7="http://schemas.microsoft.com/office/drawing/2016/5/13/chartex" xmlns:cx8="http://schemas.microsoft.com/office/drawing/2016/5/14/chartex" xmlns:mc="http://schemas.openxmlformats.org/markup-compatibility/2006" xmlns:aink="http://schemas.microsoft.com/office/drawing/2016/ink" xmlns:am3d="http://schemas.microsoft.com/office/drawing/2017/model3d" xmlns:o="urn:schemas-microsoft-com:office:office" xmlns:oel="http://schemas.microsoft.com/office/2019/extlst" xmlns:r="http://schemas.openxmlformats.org/officeDocument/2006/relationships" xmlns:m="http://schemas.openxmlformats.org/officeDocument/2006/math" xmlns:v="urn:schemas-microsoft-com:vml" xmlns:wp14="http://schemas.microsoft.com/office/word/2010/wordprocessingDrawing" xmlns:wp="http://schemas.openxmlformats.org/drawingml/2006/wordprocessingDrawing" xmlns:w10="urn:schemas-microsoft-com:office:word" xmlns:w="http://schemas.openxmlformats.org/wordprocessingml/2006/main" xmlns:w14="http://schemas.microsoft.com/office/word/2010/wordml" xmlns:w15="http://schemas.microsoft.com/office/word/2012/wordml" xmlns:w16cex="http://schemas.microsoft.com/office/word/2018/wordml/cex" xmlns:w16cid="http://schemas.microsoft.com/office/word/2016/wordml/cid" xmlns:w16="http://schemas.microsoft.com/office/word/2018/wordml" xmlns:w16sdtdh="http://schemas.microsoft.com/office/word/2020/wordml/sdtdatahash" xmlns:w16se="http://schemas.microsoft.com/office/word/2015/wordml/symex" xmlns:wpg="http://schemas.microsoft.com/office/word/2010/wordprocessingGroup" xmlns:wpi="http://schemas.microsoft.com/office/word/2010/wordprocessingInk" xmlns:wne="http://schemas.microsoft.com/office/word/2006/wordml" xmlns:wps="http://schemas.microsoft.com/office/word/2010/wordprocessingShape" mc:Ignorable="w14 w15 w16se w16cid w16 w16cex w16sdtdh wp14">
+<w:footnotes xmlns:wpc="http://schemas.microsoft.com/office/word/2010/wordprocessingCanvas" xmlns:cx="http://schemas.microsoft.com/office/drawing/2014/chartex" xmlns:cx1="http://schemas.microsoft.com/office/drawing/2015/9/8/chartex" xmlns:cx2="http://schemas.microsoft.com/office/drawing/2015/10/21/chartex" xmlns:cx3="http://schemas.microsoft.com/office/drawing/2016/5/9/chartex" xmlns:cx4="http://schemas.microsoft.com/office/drawing/2016/5/10/chartex" xmlns:cx5="http://schemas.microsoft.com/office/drawing/2016/5/11/chartex" xmlns:cx6="http://schemas.microsoft.com/office/drawing/2016/5/12/chartex" xmlns:cx7="http://schemas.microsoft.com/office/drawing/2016/5/13/chartex" xmlns:cx8="http://schemas.microsoft.com/office/drawing/2016/5/14/chartex" xmlns:mc="http://schemas.openxmlformats.org/markup-compatibility/2006" xmlns:aink="http://schemas.microsoft.com/office/drawing/2016/ink" xmlns:am3d="http://schemas.microsoft.com/office/drawing/2017/model3d" xmlns:o="urn:schemas-microsoft-com:office:office" xmlns:oel="http://schemas.microsoft.com/office/2019/extlst" xmlns:r="http://schemas.openxmlformats.org/officeDocument/2006/relationships" xmlns:m="http://schemas.openxmlformats.org/officeDocument/2006/math" xmlns:v="urn:schemas-microsoft-com:vml" xmlns:wp14="http://schemas.microsoft.com/office/word/2010/wordprocessingDrawing" xmlns:wp="http://schemas.openxmlformats.org/drawingml/2006/wordprocessingDrawing" xmlns:w10="urn:schemas-microsoft-com:office:word" xmlns:w="http://schemas.openxmlformats.org/wordprocessingml/2006/main" xmlns:w14="http://schemas.microsoft.com/office/word/2010/wordml" xmlns:w15="http://schemas.microsoft.com/office/word/2012/wordml" xmlns:w16cex="http://schemas.microsoft.com/office/word/2018/wordml/cex" xmlns:w16cid="http://schemas.microsoft.com/office/word/2016/wordml/cid" xmlns:w16="http://schemas.microsoft.com/office/word/2018/wordml" xmlns:w16du="http://schemas.microsoft.com/office/word/2023/wordml/word16du" xmlns:w16sdtdh="http://schemas.microsoft.com/office/word/2020/wordml/sdtdatahash" xmlns:w16se="http://schemas.microsoft.com/office/word/2015/wordml/symex" xmlns:wpg="http://schemas.microsoft.com/office/word/2010/wordprocessingGroup" xmlns:wpi="http://schemas.microsoft.com/office/word/2010/wordprocessingInk" xmlns:wne="http://schemas.microsoft.com/office/word/2006/wordml" xmlns:wps="http://schemas.microsoft.com/office/word/2010/wordprocessingShape" mc:Ignorable="w14 w15 w16se w16cid w16 w16cex w16sdtdh w16du wp14">
   <w:footnote w:type="separator" w:id="-1">
     <w:p>
       <w:r>
@@ -1908,7 +2442,7 @@
 </file>
 
 <file path=word/numbering.xml><?xml version="1.0" encoding="utf-8"?>
-<w:numbering xmlns:wpc="http://schemas.microsoft.com/office/word/2010/wordprocessingCanvas" xmlns:cx="http://schemas.microsoft.com/office/drawing/2014/chartex" xmlns:cx1="http://schemas.microsoft.com/office/drawing/2015/9/8/chartex" xmlns:cx2="http://schemas.microsoft.com/office/drawing/2015/10/21/chartex" xmlns:cx3="http://schemas.microsoft.com/office/drawing/2016/5/9/chartex" xmlns:cx4="http://schemas.microsoft.com/office/drawing/2016/5/10/chartex" xmlns:cx5="http://schemas.microsoft.com/office/drawing/2016/5/11/chartex" xmlns:cx6="http://schemas.microsoft.com/office/drawing/2016/5/12/chartex" xmlns:cx7="http://schemas.microsoft.com/office/drawing/2016/5/13/chartex" xmlns:cx8="http://schemas.microsoft.com/office/drawing/2016/5/14/chartex" xmlns:mc="http://schemas.openxmlformats.org/markup-compatibility/2006" xmlns:aink="http://schemas.microsoft.com/office/drawing/2016/ink" xmlns:am3d="http://schemas.microsoft.com/office/drawing/2017/model3d" xmlns:o="urn:schemas-microsoft-com:office:office" xmlns:oel="http://schemas.microsoft.com/office/2019/extlst" xmlns:r="http://schemas.openxmlformats.org/officeDocument/2006/relationships" xmlns:m="http://schemas.openxmlformats.org/officeDocument/2006/math" xmlns:v="urn:schemas-microsoft-com:vml" xmlns:wp14="http://schemas.microsoft.com/office/word/2010/wordprocessingDrawing" xmlns:wp="http://schemas.openxmlformats.org/drawingml/2006/wordprocessingDrawing" xmlns:w10="urn:schemas-microsoft-com:office:word" xmlns:w="http://schemas.openxmlformats.org/wordprocessingml/2006/main" xmlns:w14="http://schemas.microsoft.com/office/word/2010/wordml" xmlns:w15="http://schemas.microsoft.com/office/word/2012/wordml" xmlns:w16cex="http://schemas.microsoft.com/office/word/2018/wordml/cex" xmlns:w16cid="http://schemas.microsoft.com/office/word/2016/wordml/cid" xmlns:w16="http://schemas.microsoft.com/office/word/2018/wordml" xmlns:w16sdtdh="http://schemas.microsoft.com/office/word/2020/wordml/sdtdatahash" xmlns:w16se="http://schemas.microsoft.com/office/word/2015/wordml/symex" xmlns:wpg="http://schemas.microsoft.com/office/word/2010/wordprocessingGroup" xmlns:wpi="http://schemas.microsoft.com/office/word/2010/wordprocessingInk" xmlns:wne="http://schemas.microsoft.com/office/word/2006/wordml" xmlns:wps="http://schemas.microsoft.com/office/word/2010/wordprocessingShape" mc:Ignorable="w14 w15 w16se w16cid w16 w16cex w16sdtdh wp14">
+<w:numbering xmlns:wpc="http://schemas.microsoft.com/office/word/2010/wordprocessingCanvas" xmlns:cx="http://schemas.microsoft.com/office/drawing/2014/chartex" xmlns:cx1="http://schemas.microsoft.com/office/drawing/2015/9/8/chartex" xmlns:cx2="http://schemas.microsoft.com/office/drawing/2015/10/21/chartex" xmlns:cx3="http://schemas.microsoft.com/office/drawing/2016/5/9/chartex" xmlns:cx4="http://schemas.microsoft.com/office/drawing/2016/5/10/chartex" xmlns:cx5="http://schemas.microsoft.com/office/drawing/2016/5/11/chartex" xmlns:cx6="http://schemas.microsoft.com/office/drawing/2016/5/12/chartex" xmlns:cx7="http://schemas.microsoft.com/office/drawing/2016/5/13/chartex" xmlns:cx8="http://schemas.microsoft.com/office/drawing/2016/5/14/chartex" xmlns:mc="http://schemas.openxmlformats.org/markup-compatibility/2006" xmlns:aink="http://schemas.microsoft.com/office/drawing/2016/ink" xmlns:am3d="http://schemas.microsoft.com/office/drawing/2017/model3d" xmlns:o="urn:schemas-microsoft-com:office:office" xmlns:oel="http://schemas.microsoft.com/office/2019/extlst" xmlns:r="http://schemas.openxmlformats.org/officeDocument/2006/relationships" xmlns:m="http://schemas.openxmlformats.org/officeDocument/2006/math" xmlns:v="urn:schemas-microsoft-com:vml" xmlns:wp14="http://schemas.microsoft.com/office/word/2010/wordprocessingDrawing" xmlns:wp="http://schemas.openxmlformats.org/drawingml/2006/wordprocessingDrawing" xmlns:w10="urn:schemas-microsoft-com:office:word" xmlns:w="http://schemas.openxmlformats.org/wordprocessingml/2006/main" xmlns:w14="http://schemas.microsoft.com/office/word/2010/wordml" xmlns:w15="http://schemas.microsoft.com/office/word/2012/wordml" xmlns:w16cex="http://schemas.microsoft.com/office/word/2018/wordml/cex" xmlns:w16cid="http://schemas.microsoft.com/office/word/2016/wordml/cid" xmlns:w16="http://schemas.microsoft.com/office/word/2018/wordml" xmlns:w16du="http://schemas.microsoft.com/office/word/2023/wordml/word16du" xmlns:w16sdtdh="http://schemas.microsoft.com/office/word/2020/wordml/sdtdatahash" xmlns:w16se="http://schemas.microsoft.com/office/word/2015/wordml/symex" xmlns:wpg="http://schemas.microsoft.com/office/word/2010/wordprocessingGroup" xmlns:wpi="http://schemas.microsoft.com/office/word/2010/wordprocessingInk" xmlns:wne="http://schemas.microsoft.com/office/word/2006/wordml" xmlns:wps="http://schemas.microsoft.com/office/word/2010/wordprocessingShape" mc:Ignorable="w14 w15 w16se w16cid w16 w16cex w16sdtdh w16du wp14">
   <w:abstractNum w:abstractNumId="0" w15:restartNumberingAfterBreak="0">
     <w:nsid w:val="6CF11A31"/>
     <w:multiLevelType w:val="multilevel"/>
@@ -2002,7 +2536,7 @@
 </file>
 
 <file path=word/styles.xml><?xml version="1.0" encoding="utf-8"?>
-<w:styles xmlns:mc="http://schemas.openxmlformats.org/markup-compatibility/2006" xmlns:r="http://schemas.openxmlformats.org/officeDocument/2006/relationships" xmlns:w="http://schemas.openxmlformats.org/wordprocessingml/2006/main" xmlns:w14="http://schemas.microsoft.com/office/word/2010/wordml" xmlns:w15="http://schemas.microsoft.com/office/word/2012/wordml" xmlns:w16cex="http://schemas.microsoft.com/office/word/2018/wordml/cex" xmlns:w16cid="http://schemas.microsoft.com/office/word/2016/wordml/cid" xmlns:w16="http://schemas.microsoft.com/office/word/2018/wordml" xmlns:w16sdtdh="http://schemas.microsoft.com/office/word/2020/wordml/sdtdatahash" xmlns:w16se="http://schemas.microsoft.com/office/word/2015/wordml/symex" mc:Ignorable="w14 w15 w16se w16cid w16 w16cex w16sdtdh">
+<w:styles xmlns:mc="http://schemas.openxmlformats.org/markup-compatibility/2006" xmlns:r="http://schemas.openxmlformats.org/officeDocument/2006/relationships" xmlns:w="http://schemas.openxmlformats.org/wordprocessingml/2006/main" xmlns:w14="http://schemas.microsoft.com/office/word/2010/wordml" xmlns:w15="http://schemas.microsoft.com/office/word/2012/wordml" xmlns:w16cex="http://schemas.microsoft.com/office/word/2018/wordml/cex" xmlns:w16cid="http://schemas.microsoft.com/office/word/2016/wordml/cid" xmlns:w16="http://schemas.microsoft.com/office/word/2018/wordml" xmlns:w16du="http://schemas.microsoft.com/office/word/2023/wordml/word16du" xmlns:w16sdtdh="http://schemas.microsoft.com/office/word/2020/wordml/sdtdatahash" xmlns:w16se="http://schemas.microsoft.com/office/word/2015/wordml/symex" mc:Ignorable="w14 w15 w16se w16cid w16 w16cex w16sdtdh w16du">
   <w:docDefaults>
     <w:rPrDefault>
       <w:rPr>

</xml_diff>